<commit_message>
added explanation + document for demo program
</commit_message>
<xml_diff>
--- a/docs/integrate_teleop_atomic_act.docx
+++ b/docs/integrate_teleop_atomic_act.docx
@@ -4,36 +4,143 @@
   <w:body>
     <w:p>
       <w:pPr>
-        <w:pStyle w:val="Titolo1"/>
+        <w:rPr>
+          <w:rFonts w:ascii="Calibri" w:hAnsi="Calibri" w:cs="Calibri"/>
+          <w:b/>
+          <w:bCs/>
+          <w:color w:val="EE0000"/>
+        </w:rPr>
+      </w:pPr>
+      <w:r>
+        <w:rPr>
+          <w:rFonts w:ascii="Calibri" w:hAnsi="Calibri" w:cs="Calibri"/>
+          <w:b/>
+          <w:bCs/>
+          <w:color w:val="EE0000"/>
+        </w:rPr>
+        <w:t xml:space="preserve">THE FOLLOWING DOCUMENT </w:t>
+      </w:r>
+      <w:r>
+        <w:rPr>
+          <w:rFonts w:ascii="Calibri" w:hAnsi="Calibri" w:cs="Calibri"/>
+          <w:b/>
+          <w:bCs/>
+          <w:color w:val="EE0000"/>
+        </w:rPr>
+        <w:t>WAS</w:t>
+      </w:r>
+      <w:r>
+        <w:rPr>
+          <w:rFonts w:ascii="Calibri" w:hAnsi="Calibri" w:cs="Calibri"/>
+          <w:b/>
+          <w:bCs/>
+          <w:color w:val="EE0000"/>
+        </w:rPr>
+        <w:t xml:space="preserve"> ASSITED WITH LLM</w:t>
+      </w:r>
+    </w:p>
+    <w:p>
+      <w:pPr>
+        <w:rPr>
+          <w:rFonts w:ascii="Calibri" w:hAnsi="Calibri" w:cs="Calibri"/>
+          <w:b/>
+          <w:bCs/>
+          <w:color w:val="EE0000"/>
+        </w:rPr>
+      </w:pPr>
+      <w:r>
+        <w:t xml:space="preserve">Integrating </w:t>
+      </w:r>
+      <w:proofErr w:type="spellStart"/>
+      <w:r>
+        <w:t>RoboCasa</w:t>
+      </w:r>
+      <w:proofErr w:type="spellEnd"/>
+      <w:r>
+        <w:t xml:space="preserve"> Atomic Tasks with Demo </w:t>
+      </w:r>
+      <w:proofErr w:type="spellStart"/>
+      <w:r>
+        <w:t>Teleop</w:t>
+      </w:r>
+      <w:proofErr w:type="spellEnd"/>
+      <w:r>
+        <w:t xml:space="preserve"> and Low-Level Actions</w:t>
+      </w:r>
+    </w:p>
+    <w:p>
+      <w:pPr>
+        <w:pStyle w:val="Heading2"/>
       </w:pPr>
       <w:r>
         <w:rPr>
           <w:sz w:val="22"/>
         </w:rPr>
-        <w:t>Integrating RoboCasa Atomic Tasks with Demo Teleop and Low-Level Actions</w:t>
-      </w:r>
-    </w:p>
-    <w:p>
-      <w:pPr>
-        <w:pStyle w:val="Titolo2"/>
-      </w:pPr>
+        <w:t xml:space="preserve">1. What </w:t>
+      </w:r>
+      <w:proofErr w:type="spellStart"/>
       <w:r>
         <w:rPr>
           <w:sz w:val="22"/>
         </w:rPr>
-        <w:t>1. What RoboCasa “Atomic Actions” Actually Are</w:t>
+        <w:t>RoboCasa</w:t>
+      </w:r>
+      <w:proofErr w:type="spellEnd"/>
+      <w:r>
+        <w:rPr>
+          <w:sz w:val="22"/>
+        </w:rPr>
+        <w:t xml:space="preserve"> “Atomic Actions” Actually Are</w:t>
       </w:r>
     </w:p>
     <w:p>
       <w:r>
-        <w:t xml:space="preserve">On the RoboCasa homepage, each entry such as </w:t>
-      </w:r>
+        <w:t xml:space="preserve">On the </w:t>
+      </w:r>
+      <w:proofErr w:type="spellStart"/>
+      <w:r>
+        <w:t>RoboCasa</w:t>
+      </w:r>
+      <w:proofErr w:type="spellEnd"/>
+      <w:r>
+        <w:t xml:space="preserve"> homepage, each entry such as </w:t>
+      </w:r>
+      <w:proofErr w:type="spellStart"/>
       <w:r>
         <w:rPr>
           <w:i/>
         </w:rPr>
-        <w:t>PickPlaceCounterToCabinet, OpenSingleDoor, TurnOnSinkFaucet</w:t>
-      </w:r>
+        <w:t>PickPlaceCounterToCabinet</w:t>
+      </w:r>
+      <w:proofErr w:type="spellEnd"/>
+      <w:r>
+        <w:rPr>
+          <w:i/>
+        </w:rPr>
+        <w:t xml:space="preserve">, </w:t>
+      </w:r>
+      <w:proofErr w:type="spellStart"/>
+      <w:r>
+        <w:rPr>
+          <w:i/>
+        </w:rPr>
+        <w:t>OpenSingleDoor</w:t>
+      </w:r>
+      <w:proofErr w:type="spellEnd"/>
+      <w:r>
+        <w:rPr>
+          <w:i/>
+        </w:rPr>
+        <w:t xml:space="preserve">, </w:t>
+      </w:r>
+      <w:proofErr w:type="spellStart"/>
+      <w:r>
+        <w:rPr>
+          <w:i/>
+        </w:rPr>
+        <w:t>TurnOnSinkFaucet</w:t>
+      </w:r>
+      <w:proofErr w:type="spellEnd"/>
       <w:r>
         <w:t xml:space="preserve"> is a task class (an environment). When you select one of these in </w:t>
       </w:r>
@@ -83,7 +190,23 @@
           <w:sz w:val="18"/>
         </w:rPr>
         <w:br/>
-        <w:t xml:space="preserve">        ("PnPCounterToCab", "pick and place from counter to cabinet"),</w:t>
+        <w:t xml:space="preserve">        ("</w:t>
+      </w:r>
+      <w:proofErr w:type="spellStart"/>
+      <w:r>
+        <w:rPr>
+          <w:rFonts w:ascii="Courier New" w:hAnsi="Courier New"/>
+          <w:sz w:val="18"/>
+        </w:rPr>
+        <w:t>PnPCounterToCab</w:t>
+      </w:r>
+      <w:proofErr w:type="spellEnd"/>
+      <w:r>
+        <w:rPr>
+          <w:rFonts w:ascii="Courier New" w:hAnsi="Courier New"/>
+          <w:sz w:val="18"/>
+        </w:rPr>
+        <w:t>", "pick and place from counter to cabinet"),</w:t>
       </w:r>
       <w:r>
         <w:rPr>
@@ -91,7 +214,23 @@
           <w:sz w:val="18"/>
         </w:rPr>
         <w:br/>
-        <w:t xml:space="preserve">        ("PnPCounterToSink", "pick and place from counter to sink"),</w:t>
+        <w:t xml:space="preserve">        ("</w:t>
+      </w:r>
+      <w:proofErr w:type="spellStart"/>
+      <w:r>
+        <w:rPr>
+          <w:rFonts w:ascii="Courier New" w:hAnsi="Courier New"/>
+          <w:sz w:val="18"/>
+        </w:rPr>
+        <w:t>PnPCounterToSink</w:t>
+      </w:r>
+      <w:proofErr w:type="spellEnd"/>
+      <w:r>
+        <w:rPr>
+          <w:rFonts w:ascii="Courier New" w:hAnsi="Courier New"/>
+          <w:sz w:val="18"/>
+        </w:rPr>
+        <w:t>", "pick and place from counter to sink"),</w:t>
       </w:r>
       <w:r>
         <w:rPr>
@@ -99,7 +238,23 @@
           <w:sz w:val="18"/>
         </w:rPr>
         <w:br/>
-        <w:t xml:space="preserve">        ("PnPMicrowaveToCounter", "pick and place from microwave to counter"),</w:t>
+        <w:t xml:space="preserve">        ("</w:t>
+      </w:r>
+      <w:proofErr w:type="spellStart"/>
+      <w:r>
+        <w:rPr>
+          <w:rFonts w:ascii="Courier New" w:hAnsi="Courier New"/>
+          <w:sz w:val="18"/>
+        </w:rPr>
+        <w:t>PnPMicrowaveToCounter</w:t>
+      </w:r>
+      <w:proofErr w:type="spellEnd"/>
+      <w:r>
+        <w:rPr>
+          <w:rFonts w:ascii="Courier New" w:hAnsi="Courier New"/>
+          <w:sz w:val="18"/>
+        </w:rPr>
+        <w:t>", "pick and place from microwave to counter"),</w:t>
       </w:r>
       <w:r>
         <w:rPr>
@@ -107,7 +262,23 @@
           <w:sz w:val="18"/>
         </w:rPr>
         <w:br/>
-        <w:t xml:space="preserve">        ("PnPStoveToCounter", "pick and place from stove to counter"),</w:t>
+        <w:t xml:space="preserve">        ("</w:t>
+      </w:r>
+      <w:proofErr w:type="spellStart"/>
+      <w:r>
+        <w:rPr>
+          <w:rFonts w:ascii="Courier New" w:hAnsi="Courier New"/>
+          <w:sz w:val="18"/>
+        </w:rPr>
+        <w:t>PnPStoveToCounter</w:t>
+      </w:r>
+      <w:proofErr w:type="spellEnd"/>
+      <w:r>
+        <w:rPr>
+          <w:rFonts w:ascii="Courier New" w:hAnsi="Courier New"/>
+          <w:sz w:val="18"/>
+        </w:rPr>
+        <w:t>", "pick and place from stove to counter"),</w:t>
       </w:r>
       <w:r>
         <w:rPr>
@@ -115,7 +286,23 @@
           <w:sz w:val="18"/>
         </w:rPr>
         <w:br/>
-        <w:t xml:space="preserve">        ("OpenSingleDoor", "open cabinet or microwave door"),</w:t>
+        <w:t xml:space="preserve">        ("</w:t>
+      </w:r>
+      <w:proofErr w:type="spellStart"/>
+      <w:r>
+        <w:rPr>
+          <w:rFonts w:ascii="Courier New" w:hAnsi="Courier New"/>
+          <w:sz w:val="18"/>
+        </w:rPr>
+        <w:t>OpenSingleDoor</w:t>
+      </w:r>
+      <w:proofErr w:type="spellEnd"/>
+      <w:r>
+        <w:rPr>
+          <w:rFonts w:ascii="Courier New" w:hAnsi="Courier New"/>
+          <w:sz w:val="18"/>
+        </w:rPr>
+        <w:t>", "open cabinet or microwave door"),</w:t>
       </w:r>
       <w:r>
         <w:rPr>
@@ -123,7 +310,23 @@
           <w:sz w:val="18"/>
         </w:rPr>
         <w:br/>
-        <w:t xml:space="preserve">        ("CloseDrawer", "close drawer"),</w:t>
+        <w:t xml:space="preserve">        ("</w:t>
+      </w:r>
+      <w:proofErr w:type="spellStart"/>
+      <w:r>
+        <w:rPr>
+          <w:rFonts w:ascii="Courier New" w:hAnsi="Courier New"/>
+          <w:sz w:val="18"/>
+        </w:rPr>
+        <w:t>CloseDrawer</w:t>
+      </w:r>
+      <w:proofErr w:type="spellEnd"/>
+      <w:r>
+        <w:rPr>
+          <w:rFonts w:ascii="Courier New" w:hAnsi="Courier New"/>
+          <w:sz w:val="18"/>
+        </w:rPr>
+        <w:t>", "close drawer"),</w:t>
       </w:r>
       <w:r>
         <w:rPr>
@@ -131,7 +334,23 @@
           <w:sz w:val="18"/>
         </w:rPr>
         <w:br/>
-        <w:t xml:space="preserve">        ("TurnOnMicrowave", "turn on microwave"),</w:t>
+        <w:t xml:space="preserve">        ("</w:t>
+      </w:r>
+      <w:proofErr w:type="spellStart"/>
+      <w:r>
+        <w:rPr>
+          <w:rFonts w:ascii="Courier New" w:hAnsi="Courier New"/>
+          <w:sz w:val="18"/>
+        </w:rPr>
+        <w:t>TurnOnMicrowave</w:t>
+      </w:r>
+      <w:proofErr w:type="spellEnd"/>
+      <w:r>
+        <w:rPr>
+          <w:rFonts w:ascii="Courier New" w:hAnsi="Courier New"/>
+          <w:sz w:val="18"/>
+        </w:rPr>
+        <w:t>", "turn on microwave"),</w:t>
       </w:r>
       <w:r>
         <w:rPr>
@@ -139,7 +358,23 @@
           <w:sz w:val="18"/>
         </w:rPr>
         <w:br/>
-        <w:t xml:space="preserve">        ("TurnOnSinkFaucet", "turn on sink faucet"),</w:t>
+        <w:t xml:space="preserve">        ("</w:t>
+      </w:r>
+      <w:proofErr w:type="spellStart"/>
+      <w:r>
+        <w:rPr>
+          <w:rFonts w:ascii="Courier New" w:hAnsi="Courier New"/>
+          <w:sz w:val="18"/>
+        </w:rPr>
+        <w:t>TurnOnSinkFaucet</w:t>
+      </w:r>
+      <w:proofErr w:type="spellEnd"/>
+      <w:r>
+        <w:rPr>
+          <w:rFonts w:ascii="Courier New" w:hAnsi="Courier New"/>
+          <w:sz w:val="18"/>
+        </w:rPr>
+        <w:t>", "turn on sink faucet"),</w:t>
       </w:r>
       <w:r>
         <w:rPr>
@@ -147,7 +382,23 @@
           <w:sz w:val="18"/>
         </w:rPr>
         <w:br/>
-        <w:t xml:space="preserve">        ("TurnOnStove", "turn on stove"),</w:t>
+        <w:t xml:space="preserve">        ("</w:t>
+      </w:r>
+      <w:proofErr w:type="spellStart"/>
+      <w:r>
+        <w:rPr>
+          <w:rFonts w:ascii="Courier New" w:hAnsi="Courier New"/>
+          <w:sz w:val="18"/>
+        </w:rPr>
+        <w:t>TurnOnStove</w:t>
+      </w:r>
+      <w:proofErr w:type="spellEnd"/>
+      <w:r>
+        <w:rPr>
+          <w:rFonts w:ascii="Courier New" w:hAnsi="Courier New"/>
+          <w:sz w:val="18"/>
+        </w:rPr>
+        <w:t>", "turn on stove"),</w:t>
       </w:r>
       <w:r>
         <w:rPr>
@@ -183,28 +434,83 @@
     </w:p>
     <w:p>
       <w:r>
-        <w:t>These names correspond to the atomic skills listed on the RoboCasa homepage. From two different perspectives:</w:t>
+        <w:t xml:space="preserve">These names correspond to the atomic skills listed on the </w:t>
+      </w:r>
+      <w:proofErr w:type="spellStart"/>
+      <w:r>
+        <w:t>RoboCasa</w:t>
+      </w:r>
+      <w:proofErr w:type="spellEnd"/>
+      <w:r>
+        <w:t xml:space="preserve"> homepage. From two different perspectives:</w:t>
       </w:r>
     </w:p>
     <w:p>
       <w:pPr>
-        <w:pStyle w:val="Puntoelenco"/>
+        <w:pStyle w:val="ListBullet"/>
       </w:pPr>
       <w:r>
-        <w:t>From RoboCasa’s perspective: each name is a full task / skill environment.</w:t>
+        <w:t xml:space="preserve">From </w:t>
+      </w:r>
+      <w:proofErr w:type="spellStart"/>
+      <w:r>
+        <w:t>RoboCasa’s</w:t>
+      </w:r>
+      <w:proofErr w:type="spellEnd"/>
+      <w:r>
+        <w:t xml:space="preserve"> perspective: each name is a full task / skill environment.</w:t>
       </w:r>
     </w:p>
     <w:p>
       <w:pPr>
-        <w:pStyle w:val="Puntoelenco"/>
+        <w:pStyle w:val="ListBullet"/>
       </w:pPr>
       <w:r>
-        <w:t>From the project’s perspective: each can be treated as a high-level atomic action in a planner or Behavior Tree (e.g., "Do(PickPlaceCounterToCabinet)", "Do(OpenSingleDoor)", "Do(TurnOnStove)").</w:t>
+        <w:t>From the project’s perspective: each can be treated as a high-level atomic action in a planner or Behavior Tree (e.g., "</w:t>
+      </w:r>
+      <w:proofErr w:type="gramStart"/>
+      <w:r>
+        <w:t>Do(</w:t>
+      </w:r>
+      <w:proofErr w:type="spellStart"/>
+      <w:proofErr w:type="gramEnd"/>
+      <w:r>
+        <w:t>PickPlaceCounterToCabinet</w:t>
+      </w:r>
+      <w:proofErr w:type="spellEnd"/>
+      <w:r>
+        <w:t>)", "</w:t>
+      </w:r>
+      <w:proofErr w:type="gramStart"/>
+      <w:r>
+        <w:t>Do(</w:t>
+      </w:r>
+      <w:proofErr w:type="spellStart"/>
+      <w:proofErr w:type="gramEnd"/>
+      <w:r>
+        <w:t>OpenSingleDoor</w:t>
+      </w:r>
+      <w:proofErr w:type="spellEnd"/>
+      <w:r>
+        <w:t>)", "</w:t>
+      </w:r>
+      <w:proofErr w:type="gramStart"/>
+      <w:r>
+        <w:t>Do(</w:t>
+      </w:r>
+      <w:proofErr w:type="spellStart"/>
+      <w:proofErr w:type="gramEnd"/>
+      <w:r>
+        <w:t>TurnOnStove</w:t>
+      </w:r>
+      <w:proofErr w:type="spellEnd"/>
+      <w:r>
+        <w:t>)").</w:t>
       </w:r>
     </w:p>
     <w:p>
       <w:pPr>
-        <w:pStyle w:val="Titolo2"/>
+        <w:pStyle w:val="Heading2"/>
       </w:pPr>
       <w:r>
         <w:rPr>
@@ -226,20 +532,32 @@
       <w:r>
         <w:t xml:space="preserve">, the chosen task name is passed as </w:t>
       </w:r>
+      <w:proofErr w:type="spellStart"/>
       <w:r>
         <w:rPr>
           <w:b/>
         </w:rPr>
         <w:t>env_name</w:t>
       </w:r>
+      <w:proofErr w:type="spellEnd"/>
       <w:r>
         <w:t xml:space="preserve"> into </w:t>
       </w:r>
+      <w:proofErr w:type="spellStart"/>
+      <w:proofErr w:type="gramStart"/>
       <w:r>
         <w:rPr>
           <w:b/>
         </w:rPr>
-        <w:t>robosuite.make(...)</w:t>
+        <w:t>robosuite.make</w:t>
+      </w:r>
+      <w:proofErr w:type="spellEnd"/>
+      <w:proofErr w:type="gramEnd"/>
+      <w:r>
+        <w:rPr>
+          <w:b/>
+        </w:rPr>
+        <w:t>(...)</w:t>
       </w:r>
       <w:r>
         <w:t>:</w:t>
@@ -259,7 +577,57 @@
           <w:sz w:val="18"/>
         </w:rPr>
         <w:br/>
-        <w:t xml:space="preserve">    "env_name": args.task,   # e.g., "OpenSingleDoor"</w:t>
+        <w:t xml:space="preserve">    "</w:t>
+      </w:r>
+      <w:proofErr w:type="spellStart"/>
+      <w:r>
+        <w:rPr>
+          <w:rFonts w:ascii="Courier New" w:hAnsi="Courier New"/>
+          <w:sz w:val="18"/>
+        </w:rPr>
+        <w:t>env_name</w:t>
+      </w:r>
+      <w:proofErr w:type="spellEnd"/>
+      <w:r>
+        <w:rPr>
+          <w:rFonts w:ascii="Courier New" w:hAnsi="Courier New"/>
+          <w:sz w:val="18"/>
+        </w:rPr>
+        <w:t xml:space="preserve">": </w:t>
+      </w:r>
+      <w:proofErr w:type="spellStart"/>
+      <w:proofErr w:type="gramStart"/>
+      <w:r>
+        <w:rPr>
+          <w:rFonts w:ascii="Courier New" w:hAnsi="Courier New"/>
+          <w:sz w:val="18"/>
+        </w:rPr>
+        <w:t>args.task</w:t>
+      </w:r>
+      <w:proofErr w:type="spellEnd"/>
+      <w:proofErr w:type="gramEnd"/>
+      <w:r>
+        <w:rPr>
+          <w:rFonts w:ascii="Courier New" w:hAnsi="Courier New"/>
+          <w:sz w:val="18"/>
+        </w:rPr>
+        <w:t>,   # e.g., "</w:t>
+      </w:r>
+      <w:proofErr w:type="spellStart"/>
+      <w:r>
+        <w:rPr>
+          <w:rFonts w:ascii="Courier New" w:hAnsi="Courier New"/>
+          <w:sz w:val="18"/>
+        </w:rPr>
+        <w:t>OpenSingleDoor</w:t>
+      </w:r>
+      <w:proofErr w:type="spellEnd"/>
+      <w:r>
+        <w:rPr>
+          <w:rFonts w:ascii="Courier New" w:hAnsi="Courier New"/>
+          <w:sz w:val="18"/>
+        </w:rPr>
+        <w:t>"</w:t>
       </w:r>
       <w:r>
         <w:rPr>
@@ -267,7 +635,25 @@
           <w:sz w:val="18"/>
         </w:rPr>
         <w:br/>
-        <w:t xml:space="preserve">    "robots": args.robot,</w:t>
+        <w:t xml:space="preserve">    "robots": </w:t>
+      </w:r>
+      <w:proofErr w:type="spellStart"/>
+      <w:proofErr w:type="gramStart"/>
+      <w:r>
+        <w:rPr>
+          <w:rFonts w:ascii="Courier New" w:hAnsi="Courier New"/>
+          <w:sz w:val="18"/>
+        </w:rPr>
+        <w:t>args.robot</w:t>
+      </w:r>
+      <w:proofErr w:type="spellEnd"/>
+      <w:proofErr w:type="gramEnd"/>
+      <w:r>
+        <w:rPr>
+          <w:rFonts w:ascii="Courier New" w:hAnsi="Courier New"/>
+          <w:sz w:val="18"/>
+        </w:rPr>
+        <w:t>,</w:t>
       </w:r>
       <w:r>
         <w:rPr>
@@ -275,7 +661,57 @@
           <w:sz w:val="18"/>
         </w:rPr>
         <w:br/>
-        <w:t xml:space="preserve">    "controller_configs": load_composite_controller_config(robot=args.robot),</w:t>
+        <w:t xml:space="preserve">    "</w:t>
+      </w:r>
+      <w:proofErr w:type="spellStart"/>
+      <w:r>
+        <w:rPr>
+          <w:rFonts w:ascii="Courier New" w:hAnsi="Courier New"/>
+          <w:sz w:val="18"/>
+        </w:rPr>
+        <w:t>controller_configs</w:t>
+      </w:r>
+      <w:proofErr w:type="spellEnd"/>
+      <w:r>
+        <w:rPr>
+          <w:rFonts w:ascii="Courier New" w:hAnsi="Courier New"/>
+          <w:sz w:val="18"/>
+        </w:rPr>
+        <w:t xml:space="preserve">": </w:t>
+      </w:r>
+      <w:proofErr w:type="spellStart"/>
+      <w:r>
+        <w:rPr>
+          <w:rFonts w:ascii="Courier New" w:hAnsi="Courier New"/>
+          <w:sz w:val="18"/>
+        </w:rPr>
+        <w:t>load_composite_controller_config</w:t>
+      </w:r>
+      <w:proofErr w:type="spellEnd"/>
+      <w:r>
+        <w:rPr>
+          <w:rFonts w:ascii="Courier New" w:hAnsi="Courier New"/>
+          <w:sz w:val="18"/>
+        </w:rPr>
+        <w:t>(robot=</w:t>
+      </w:r>
+      <w:proofErr w:type="spellStart"/>
+      <w:proofErr w:type="gramStart"/>
+      <w:r>
+        <w:rPr>
+          <w:rFonts w:ascii="Courier New" w:hAnsi="Courier New"/>
+          <w:sz w:val="18"/>
+        </w:rPr>
+        <w:t>args.robot</w:t>
+      </w:r>
+      <w:proofErr w:type="spellEnd"/>
+      <w:proofErr w:type="gramEnd"/>
+      <w:r>
+        <w:rPr>
+          <w:rFonts w:ascii="Courier New" w:hAnsi="Courier New"/>
+          <w:sz w:val="18"/>
+        </w:rPr>
+        <w:t>),</w:t>
       </w:r>
       <w:r>
         <w:rPr>
@@ -299,7 +735,25 @@
           <w:sz w:val="18"/>
         </w:rPr>
         <w:br/>
-        <w:t>env = robosuite.make(**config, ...)</w:t>
+        <w:t xml:space="preserve">env = </w:t>
+      </w:r>
+      <w:proofErr w:type="spellStart"/>
+      <w:proofErr w:type="gramStart"/>
+      <w:r>
+        <w:rPr>
+          <w:rFonts w:ascii="Courier New" w:hAnsi="Courier New"/>
+          <w:sz w:val="18"/>
+        </w:rPr>
+        <w:t>robosuite.make</w:t>
+      </w:r>
+      <w:proofErr w:type="spellEnd"/>
+      <w:proofErr w:type="gramEnd"/>
+      <w:r>
+        <w:rPr>
+          <w:rFonts w:ascii="Courier New" w:hAnsi="Courier New"/>
+          <w:sz w:val="18"/>
+        </w:rPr>
+        <w:t>(**config, ...)</w:t>
       </w:r>
       <w:r>
         <w:rPr>
@@ -316,15 +770,23 @@
     </w:p>
     <w:p>
       <w:pPr>
-        <w:pStyle w:val="Puntoelenco"/>
+        <w:pStyle w:val="ListBullet"/>
       </w:pPr>
       <w:r>
-        <w:t>You choose a task, for example "OpenSingleDoor".</w:t>
+        <w:t>You choose a task, for example "</w:t>
+      </w:r>
+      <w:proofErr w:type="spellStart"/>
+      <w:r>
+        <w:t>OpenSingleDoor</w:t>
+      </w:r>
+      <w:proofErr w:type="spellEnd"/>
+      <w:r>
+        <w:t>".</w:t>
       </w:r>
     </w:p>
     <w:p>
       <w:pPr>
-        <w:pStyle w:val="Puntoelenco"/>
+        <w:pStyle w:val="ListBullet"/>
       </w:pPr>
       <w:r>
         <w:lastRenderedPageBreak/>
@@ -333,37 +795,82 @@
     </w:p>
     <w:p>
       <w:pPr>
-        <w:pStyle w:val="Puntoelenco"/>
+        <w:pStyle w:val="ListBullet"/>
       </w:pPr>
       <w:r>
-        <w:t>You control the robot by teleoperation (Keyboard, SpaceMouse, etc.) in this specific environment.</w:t>
+        <w:t xml:space="preserve">You control the robot by teleoperation (Keyboard, </w:t>
+      </w:r>
+      <w:proofErr w:type="spellStart"/>
+      <w:r>
+        <w:t>SpaceMouse</w:t>
+      </w:r>
+      <w:proofErr w:type="spellEnd"/>
+      <w:r>
+        <w:t>, etc.) in this specific environment.</w:t>
       </w:r>
     </w:p>
     <w:p>
       <w:pPr>
-        <w:pStyle w:val="Puntoelenco"/>
+        <w:pStyle w:val="ListBullet"/>
       </w:pPr>
-      <w:r>
-        <w:t>collect_human_trajectory(...) records what the human did for that high-level task.</w:t>
+      <w:proofErr w:type="spellStart"/>
+      <w:r>
+        <w:t>collect_human_trajectory</w:t>
+      </w:r>
+      <w:proofErr w:type="spellEnd"/>
+      <w:r>
+        <w:t>(...) records what the human did for that high-level task.</w:t>
       </w:r>
     </w:p>
     <w:p>
       <w:r>
-        <w:t xml:space="preserve">So, in demo_teleop you do not call </w:t>
-      </w:r>
+        <w:t xml:space="preserve">So, in </w:t>
+      </w:r>
+      <w:proofErr w:type="spellStart"/>
+      <w:r>
+        <w:t>demo_teleop</w:t>
+      </w:r>
+      <w:proofErr w:type="spellEnd"/>
+      <w:r>
+        <w:t xml:space="preserve"> you do not call </w:t>
+      </w:r>
+      <w:proofErr w:type="spellStart"/>
+      <w:proofErr w:type="gramStart"/>
       <w:r>
         <w:rPr>
           <w:b/>
         </w:rPr>
-        <w:t>OpenSingleDoor()</w:t>
-      </w:r>
-      <w:r>
-        <w:t xml:space="preserve"> as a function. Instead, you instantiate an environment whose goal is "OpenSingleDoor", and the human (or later your agent/BT) performs low-level actions to solve that task.</w:t>
+        <w:t>OpenSingleDoor</w:t>
+      </w:r>
+      <w:proofErr w:type="spellEnd"/>
+      <w:r>
+        <w:rPr>
+          <w:b/>
+        </w:rPr>
+        <w:t>(</w:t>
+      </w:r>
+      <w:proofErr w:type="gramEnd"/>
+      <w:r>
+        <w:rPr>
+          <w:b/>
+        </w:rPr>
+        <w:t>)</w:t>
+      </w:r>
+      <w:r>
+        <w:t xml:space="preserve"> as a function. Instead, you instantiate an environment whose goal is "</w:t>
+      </w:r>
+      <w:proofErr w:type="spellStart"/>
+      <w:r>
+        <w:t>OpenSingleDoor</w:t>
+      </w:r>
+      <w:proofErr w:type="spellEnd"/>
+      <w:r>
+        <w:t>", and the human (or later your agent/BT) performs low-level actions to solve that task.</w:t>
       </w:r>
     </w:p>
     <w:p>
       <w:pPr>
-        <w:pStyle w:val="Titolo2"/>
+        <w:pStyle w:val="Heading2"/>
       </w:pPr>
       <w:r>
         <w:rPr>
@@ -382,20 +889,66 @@
         <w:rPr>
           <w:b/>
         </w:rPr>
-        <w:t>Level 1 – High-level RoboCasa task atomic actions</w:t>
+        <w:t xml:space="preserve">Level 1 – High-level </w:t>
+      </w:r>
+      <w:proofErr w:type="spellStart"/>
+      <w:r>
+        <w:rPr>
+          <w:b/>
+        </w:rPr>
+        <w:t>RoboCasa</w:t>
+      </w:r>
+      <w:proofErr w:type="spellEnd"/>
+      <w:r>
+        <w:rPr>
+          <w:b/>
+        </w:rPr>
+        <w:t xml:space="preserve"> task atomic actions</w:t>
       </w:r>
     </w:p>
     <w:p>
       <w:pPr>
-        <w:pStyle w:val="Puntoelenco"/>
+        <w:pStyle w:val="ListBullet"/>
       </w:pPr>
       <w:r>
-        <w:t>Examples: PickPlaceCounterToCabinet, OpenSingleDoor, TurnOnMicrowave, NavigateKitchen, etc.</w:t>
+        <w:t xml:space="preserve">Examples: </w:t>
+      </w:r>
+      <w:proofErr w:type="spellStart"/>
+      <w:r>
+        <w:t>PickPlaceCounterToCabinet</w:t>
+      </w:r>
+      <w:proofErr w:type="spellEnd"/>
+      <w:r>
+        <w:t xml:space="preserve">, </w:t>
+      </w:r>
+      <w:proofErr w:type="spellStart"/>
+      <w:r>
+        <w:t>OpenSingleDoor</w:t>
+      </w:r>
+      <w:proofErr w:type="spellEnd"/>
+      <w:r>
+        <w:t xml:space="preserve">, </w:t>
+      </w:r>
+      <w:proofErr w:type="spellStart"/>
+      <w:r>
+        <w:t>TurnOnMicrowave</w:t>
+      </w:r>
+      <w:proofErr w:type="spellEnd"/>
+      <w:r>
+        <w:t xml:space="preserve">, </w:t>
+      </w:r>
+      <w:proofErr w:type="spellStart"/>
+      <w:r>
+        <w:t>NavigateKitchen</w:t>
+      </w:r>
+      <w:proofErr w:type="spellEnd"/>
+      <w:r>
+        <w:t>, etc.</w:t>
       </w:r>
     </w:p>
     <w:p>
       <w:pPr>
-        <w:pStyle w:val="Puntoelenco"/>
+        <w:pStyle w:val="ListBullet"/>
       </w:pPr>
       <w:r>
         <w:t>These are complete skills / tasks. Each one is a separate environment that defines its own objects, success conditions, and reward/termination logic.</w:t>
@@ -403,10 +956,49 @@
     </w:p>
     <w:p>
       <w:pPr>
-        <w:pStyle w:val="Puntoelenco"/>
+        <w:pStyle w:val="ListBullet"/>
       </w:pPr>
       <w:r>
-        <w:t>In a Behavior Tree or planner, these can be nodes like Do(PickPlaceCounterToCabinet), Do(OpenSingleDoor), Do(TurnOnStove).</w:t>
+        <w:t xml:space="preserve">In a Behavior Tree or planner, these can be nodes like </w:t>
+      </w:r>
+      <w:proofErr w:type="gramStart"/>
+      <w:r>
+        <w:t>Do(</w:t>
+      </w:r>
+      <w:proofErr w:type="spellStart"/>
+      <w:proofErr w:type="gramEnd"/>
+      <w:r>
+        <w:t>PickPlaceCounterToCabinet</w:t>
+      </w:r>
+      <w:proofErr w:type="spellEnd"/>
+      <w:r>
+        <w:t xml:space="preserve">), </w:t>
+      </w:r>
+      <w:proofErr w:type="gramStart"/>
+      <w:r>
+        <w:t>Do(</w:t>
+      </w:r>
+      <w:proofErr w:type="spellStart"/>
+      <w:proofErr w:type="gramEnd"/>
+      <w:r>
+        <w:t>OpenSingleDoor</w:t>
+      </w:r>
+      <w:proofErr w:type="spellEnd"/>
+      <w:r>
+        <w:t xml:space="preserve">), </w:t>
+      </w:r>
+      <w:proofErr w:type="gramStart"/>
+      <w:r>
+        <w:t>Do(</w:t>
+      </w:r>
+      <w:proofErr w:type="spellStart"/>
+      <w:proofErr w:type="gramEnd"/>
+      <w:r>
+        <w:t>TurnOnStove</w:t>
+      </w:r>
+      <w:proofErr w:type="spellEnd"/>
+      <w:r>
+        <w:t>).</w:t>
       </w:r>
     </w:p>
     <w:p>
@@ -419,26 +1011,134 @@
     </w:p>
     <w:p>
       <w:pPr>
-        <w:pStyle w:val="Puntoelenco"/>
+        <w:pStyle w:val="ListBullet"/>
       </w:pPr>
       <w:r>
-        <w:t>Inside one high-level RoboCasa task (for example, PickPlaceCounterToCabinet), the robot still needs to execute smaller motion steps: move_ee(...), open_gripper(), close_gripper(), small rotations, etc.</w:t>
+        <w:t xml:space="preserve">Inside one high-level </w:t>
+      </w:r>
+      <w:proofErr w:type="spellStart"/>
+      <w:r>
+        <w:t>RoboCasa</w:t>
+      </w:r>
+      <w:proofErr w:type="spellEnd"/>
+      <w:r>
+        <w:t xml:space="preserve"> task (for example, </w:t>
+      </w:r>
+      <w:proofErr w:type="spellStart"/>
+      <w:r>
+        <w:t>PickPlaceCounterToCabinet</w:t>
+      </w:r>
+      <w:proofErr w:type="spellEnd"/>
+      <w:r>
+        <w:t xml:space="preserve">), the robot still needs to execute smaller motion steps: </w:t>
+      </w:r>
+      <w:proofErr w:type="spellStart"/>
+      <w:r>
+        <w:t>move_ee</w:t>
+      </w:r>
+      <w:proofErr w:type="spellEnd"/>
+      <w:r>
+        <w:t xml:space="preserve">(...), </w:t>
+      </w:r>
+      <w:proofErr w:type="spellStart"/>
+      <w:r>
+        <w:t>open_</w:t>
+      </w:r>
+      <w:proofErr w:type="gramStart"/>
+      <w:r>
+        <w:t>gripper</w:t>
+      </w:r>
+      <w:proofErr w:type="spellEnd"/>
+      <w:r>
+        <w:t>(</w:t>
+      </w:r>
+      <w:proofErr w:type="gramEnd"/>
+      <w:r>
+        <w:t xml:space="preserve">), </w:t>
+      </w:r>
+      <w:proofErr w:type="spellStart"/>
+      <w:r>
+        <w:t>close_</w:t>
+      </w:r>
+      <w:proofErr w:type="gramStart"/>
+      <w:r>
+        <w:t>gripper</w:t>
+      </w:r>
+      <w:proofErr w:type="spellEnd"/>
+      <w:r>
+        <w:t>(</w:t>
+      </w:r>
+      <w:proofErr w:type="gramEnd"/>
+      <w:r>
+        <w:t>), small rotations, etc.</w:t>
       </w:r>
     </w:p>
     <w:p>
       <w:pPr>
-        <w:pStyle w:val="Puntoelenco"/>
+        <w:pStyle w:val="ListBullet"/>
       </w:pPr>
       <w:r>
-        <w:t>These low-level primitives are implemented using the same control pipeline as demo_teleop and collect_demos: env.robots, controllers, Device.input2action, create_action_vector, env.step.</w:t>
+        <w:t xml:space="preserve">These low-level primitives are implemented using the same control pipeline as </w:t>
+      </w:r>
+      <w:proofErr w:type="spellStart"/>
+      <w:r>
+        <w:t>demo_teleop</w:t>
+      </w:r>
+      <w:proofErr w:type="spellEnd"/>
+      <w:r>
+        <w:t xml:space="preserve"> and </w:t>
+      </w:r>
+      <w:proofErr w:type="spellStart"/>
+      <w:r>
+        <w:t>collect_demos</w:t>
+      </w:r>
+      <w:proofErr w:type="spellEnd"/>
+      <w:r>
+        <w:t xml:space="preserve">: </w:t>
+      </w:r>
+      <w:proofErr w:type="spellStart"/>
+      <w:proofErr w:type="gramStart"/>
+      <w:r>
+        <w:t>env.robots</w:t>
+      </w:r>
+      <w:proofErr w:type="spellEnd"/>
+      <w:proofErr w:type="gramEnd"/>
+      <w:r>
+        <w:t xml:space="preserve">, controllers, Device.input2action, </w:t>
+      </w:r>
+      <w:proofErr w:type="spellStart"/>
+      <w:r>
+        <w:t>create_action_vector</w:t>
+      </w:r>
+      <w:proofErr w:type="spellEnd"/>
+      <w:r>
+        <w:t xml:space="preserve">, </w:t>
+      </w:r>
+      <w:proofErr w:type="spellStart"/>
+      <w:proofErr w:type="gramStart"/>
+      <w:r>
+        <w:t>env.step</w:t>
+      </w:r>
+      <w:proofErr w:type="spellEnd"/>
+      <w:proofErr w:type="gramEnd"/>
+      <w:r>
+        <w:t>.</w:t>
       </w:r>
     </w:p>
     <w:p>
       <w:pPr>
-        <w:pStyle w:val="Puntoelenco"/>
+        <w:pStyle w:val="ListBullet"/>
       </w:pPr>
       <w:r>
-        <w:t>Thus, a high-level task (like PickPlaceCounterToCabinet) can be seen as a sequence of low-level motion primitives executed in its specific environment.</w:t>
+        <w:t xml:space="preserve">Thus, a high-level task (like </w:t>
+      </w:r>
+      <w:proofErr w:type="spellStart"/>
+      <w:r>
+        <w:t>PickPlaceCounterToCabinet</w:t>
+      </w:r>
+      <w:proofErr w:type="spellEnd"/>
+      <w:r>
+        <w:t>) can be seen as a sequence of low-level motion primitives executed in its specific environment.</w:t>
       </w:r>
     </w:p>
     <w:p>
@@ -451,12 +1151,90 @@
         <w:rPr>
           <w:i/>
         </w:rPr>
-        <w:t>&gt; Behavior Tree / Planner  -&gt;  High-level atomic actions (RoboCasa tasks like "OpenSingleDoor", "PickPlaceCounterToSink")  -&gt;  each high-level task internally uses low-level atomic actions (motion primitives using demo_teleop’s control format).</w:t>
+        <w:t xml:space="preserve">&gt; Behavior Tree / </w:t>
+      </w:r>
+      <w:proofErr w:type="gramStart"/>
+      <w:r>
+        <w:rPr>
+          <w:i/>
+        </w:rPr>
+        <w:t>Planner  -&gt;  High</w:t>
+      </w:r>
+      <w:proofErr w:type="gramEnd"/>
+      <w:r>
+        <w:rPr>
+          <w:i/>
+        </w:rPr>
+        <w:t>-level atomic actions (</w:t>
+      </w:r>
+      <w:proofErr w:type="spellStart"/>
+      <w:r>
+        <w:rPr>
+          <w:i/>
+        </w:rPr>
+        <w:t>RoboCasa</w:t>
+      </w:r>
+      <w:proofErr w:type="spellEnd"/>
+      <w:r>
+        <w:rPr>
+          <w:i/>
+        </w:rPr>
+        <w:t xml:space="preserve"> tasks like "</w:t>
+      </w:r>
+      <w:proofErr w:type="spellStart"/>
+      <w:r>
+        <w:rPr>
+          <w:i/>
+        </w:rPr>
+        <w:t>OpenSingleDoor</w:t>
+      </w:r>
+      <w:proofErr w:type="spellEnd"/>
+      <w:r>
+        <w:rPr>
+          <w:i/>
+        </w:rPr>
+        <w:t>", "</w:t>
+      </w:r>
+      <w:proofErr w:type="spellStart"/>
+      <w:r>
+        <w:rPr>
+          <w:i/>
+        </w:rPr>
+        <w:t>PickPlaceCounterToSink</w:t>
+      </w:r>
+      <w:proofErr w:type="spellEnd"/>
+      <w:proofErr w:type="gramStart"/>
+      <w:r>
+        <w:rPr>
+          <w:i/>
+        </w:rPr>
+        <w:t>")  -&gt;  each</w:t>
+      </w:r>
+      <w:proofErr w:type="gramEnd"/>
+      <w:r>
+        <w:rPr>
+          <w:i/>
+        </w:rPr>
+        <w:t xml:space="preserve"> high-level task internally uses low-level atomic actions (motion primitives using </w:t>
+      </w:r>
+      <w:proofErr w:type="spellStart"/>
+      <w:r>
+        <w:rPr>
+          <w:i/>
+        </w:rPr>
+        <w:t>demo_teleop’s</w:t>
+      </w:r>
+      <w:proofErr w:type="spellEnd"/>
+      <w:r>
+        <w:rPr>
+          <w:i/>
+        </w:rPr>
+        <w:t xml:space="preserve"> control format).</w:t>
       </w:r>
     </w:p>
     <w:p>
       <w:pPr>
-        <w:pStyle w:val="Titolo2"/>
+        <w:pStyle w:val="Heading2"/>
       </w:pPr>
       <w:r>
         <w:rPr>
@@ -473,7 +1251,35 @@
         <w:rPr>
           <w:i/>
         </w:rPr>
-        <w:t>How do I use the atomic actions from demo_teleop and the RoboCasa task list together?</w:t>
+        <w:t xml:space="preserve">How do I use the atomic actions from </w:t>
+      </w:r>
+      <w:proofErr w:type="spellStart"/>
+      <w:r>
+        <w:rPr>
+          <w:i/>
+        </w:rPr>
+        <w:t>demo_teleop</w:t>
+      </w:r>
+      <w:proofErr w:type="spellEnd"/>
+      <w:r>
+        <w:rPr>
+          <w:i/>
+        </w:rPr>
+        <w:t xml:space="preserve"> and the </w:t>
+      </w:r>
+      <w:proofErr w:type="spellStart"/>
+      <w:r>
+        <w:rPr>
+          <w:i/>
+        </w:rPr>
+        <w:t>RoboCasa</w:t>
+      </w:r>
+      <w:proofErr w:type="spellEnd"/>
+      <w:r>
+        <w:rPr>
+          <w:i/>
+        </w:rPr>
+        <w:t xml:space="preserve"> task list together?</w:t>
       </w:r>
     </w:p>
     <w:p>
@@ -483,47 +1289,131 @@
     </w:p>
     <w:p>
       <w:pPr>
-        <w:pStyle w:val="Puntoelenco"/>
+        <w:pStyle w:val="ListBullet"/>
       </w:pPr>
       <w:r>
-        <w:t>The names you listed (PickPlaceXToY, OpenDrawer, TurnOnStove, etc.) are high-level task names that demo_teleop uses as env_name.</w:t>
+        <w:t>The names you listed (</w:t>
+      </w:r>
+      <w:proofErr w:type="spellStart"/>
+      <w:r>
+        <w:t>PickPlaceXToY</w:t>
+      </w:r>
+      <w:proofErr w:type="spellEnd"/>
+      <w:r>
+        <w:t xml:space="preserve">, </w:t>
+      </w:r>
+      <w:proofErr w:type="spellStart"/>
+      <w:r>
+        <w:t>OpenDrawer</w:t>
+      </w:r>
+      <w:proofErr w:type="spellEnd"/>
+      <w:r>
+        <w:t xml:space="preserve">, </w:t>
+      </w:r>
+      <w:proofErr w:type="spellStart"/>
+      <w:r>
+        <w:t>TurnOnStove</w:t>
+      </w:r>
+      <w:proofErr w:type="spellEnd"/>
+      <w:r>
+        <w:t xml:space="preserve">, etc.) are high-level task names that </w:t>
+      </w:r>
+      <w:proofErr w:type="spellStart"/>
+      <w:r>
+        <w:t>demo_teleop</w:t>
+      </w:r>
+      <w:proofErr w:type="spellEnd"/>
+      <w:r>
+        <w:t xml:space="preserve"> uses as </w:t>
+      </w:r>
+      <w:proofErr w:type="spellStart"/>
+      <w:r>
+        <w:t>env_name</w:t>
+      </w:r>
+      <w:proofErr w:type="spellEnd"/>
+      <w:r>
+        <w:t>.</w:t>
       </w:r>
     </w:p>
     <w:p>
       <w:pPr>
-        <w:pStyle w:val="Puntoelenco"/>
+        <w:pStyle w:val="ListBullet"/>
       </w:pPr>
       <w:r>
         <w:lastRenderedPageBreak/>
-        <w:t>In demo_teleop you select one of them (args.task), create an environment for that skill, and then perform low-level teleoperation in that environment.</w:t>
+        <w:t xml:space="preserve">In </w:t>
+      </w:r>
+      <w:proofErr w:type="spellStart"/>
+      <w:r>
+        <w:t>demo_teleop</w:t>
+      </w:r>
+      <w:proofErr w:type="spellEnd"/>
+      <w:r>
+        <w:t xml:space="preserve"> you select one of them (</w:t>
+      </w:r>
+      <w:proofErr w:type="spellStart"/>
+      <w:proofErr w:type="gramStart"/>
+      <w:r>
+        <w:t>args.task</w:t>
+      </w:r>
+      <w:proofErr w:type="spellEnd"/>
+      <w:proofErr w:type="gramEnd"/>
+      <w:r>
+        <w:t>), create an environment for that skill, and then perform low-level teleoperation in that environment.</w:t>
       </w:r>
     </w:p>
     <w:p>
       <w:pPr>
-        <w:pStyle w:val="Puntoelenco"/>
+        <w:pStyle w:val="ListBullet"/>
       </w:pPr>
       <w:r>
-        <w:t>For your project, you can use these names as high-level BT / planner actions, and inside each such action you reuse the low-level control pipeline you studied (collect_human_trajectory, Device, Keyboard).</w:t>
+        <w:t>For your project, you can use these names as high-level BT / planner actions, and inside each such action you reuse the low-level control pipeline you studied (</w:t>
+      </w:r>
+      <w:proofErr w:type="spellStart"/>
+      <w:r>
+        <w:t>collect_human_trajectory</w:t>
+      </w:r>
+      <w:proofErr w:type="spellEnd"/>
+      <w:r>
+        <w:t>, Device, Keyboard).</w:t>
       </w:r>
     </w:p>
     <w:p>
       <w:pPr>
-        <w:pStyle w:val="Titolo3"/>
+        <w:pStyle w:val="Heading3"/>
       </w:pPr>
       <w:r>
-        <w:t>Example: Using "OpenSingleDoor" as a High-Level Action</w:t>
+        <w:t>Example: Using "</w:t>
+      </w:r>
+      <w:proofErr w:type="spellStart"/>
+      <w:r>
+        <w:t>OpenSingleDoor</w:t>
+      </w:r>
+      <w:proofErr w:type="spellEnd"/>
+      <w:r>
+        <w:t>" as a High-Level Action</w:t>
       </w:r>
     </w:p>
     <w:p>
       <w:r>
-        <w:t xml:space="preserve">Consider the RoboCasa task </w:t>
-      </w:r>
+        <w:t xml:space="preserve">Consider the </w:t>
+      </w:r>
+      <w:proofErr w:type="spellStart"/>
+      <w:r>
+        <w:t>RoboCasa</w:t>
+      </w:r>
+      <w:proofErr w:type="spellEnd"/>
+      <w:r>
+        <w:t xml:space="preserve"> task </w:t>
+      </w:r>
+      <w:proofErr w:type="spellStart"/>
       <w:r>
         <w:rPr>
           <w:b/>
         </w:rPr>
         <w:t>OpenSingleDoor</w:t>
       </w:r>
+      <w:proofErr w:type="spellEnd"/>
       <w:r>
         <w:t>. Here is how you can use it in your project:</w:t>
       </w:r>
@@ -538,26 +1428,87 @@
     </w:p>
     <w:p>
       <w:pPr>
-        <w:pStyle w:val="Puntoelenco"/>
+        <w:pStyle w:val="ListBullet"/>
       </w:pPr>
       <w:r>
-        <w:t>In your BT, define a node Do(OpenSingleDoor).</w:t>
+        <w:t xml:space="preserve">In your BT, define a node </w:t>
+      </w:r>
+      <w:proofErr w:type="gramStart"/>
+      <w:r>
+        <w:t>Do(</w:t>
+      </w:r>
+      <w:proofErr w:type="spellStart"/>
+      <w:proofErr w:type="gramEnd"/>
+      <w:r>
+        <w:t>OpenSingleDoor</w:t>
+      </w:r>
+      <w:proofErr w:type="spellEnd"/>
+      <w:r>
+        <w:t>).</w:t>
       </w:r>
     </w:p>
     <w:p>
       <w:pPr>
-        <w:pStyle w:val="Puntoelenco"/>
+        <w:pStyle w:val="ListBullet"/>
       </w:pPr>
       <w:r>
-        <w:t>When this node is executed, it creates the RoboCasa environment with env_name="OpenSingleDoor" (same as demo_teleop).</w:t>
+        <w:t xml:space="preserve">When this node is executed, it creates the </w:t>
+      </w:r>
+      <w:proofErr w:type="spellStart"/>
+      <w:r>
+        <w:t>RoboCasa</w:t>
+      </w:r>
+      <w:proofErr w:type="spellEnd"/>
+      <w:r>
+        <w:t xml:space="preserve"> environment with </w:t>
+      </w:r>
+      <w:proofErr w:type="spellStart"/>
+      <w:r>
+        <w:t>env_name</w:t>
+      </w:r>
+      <w:proofErr w:type="spellEnd"/>
+      <w:r>
+        <w:t>="</w:t>
+      </w:r>
+      <w:proofErr w:type="spellStart"/>
+      <w:r>
+        <w:t>OpenSingleDoor</w:t>
+      </w:r>
+      <w:proofErr w:type="spellEnd"/>
+      <w:r>
+        <w:t xml:space="preserve">" (same as </w:t>
+      </w:r>
+      <w:proofErr w:type="spellStart"/>
+      <w:r>
+        <w:t>demo_teleop</w:t>
+      </w:r>
+      <w:proofErr w:type="spellEnd"/>
+      <w:r>
+        <w:t>).</w:t>
       </w:r>
     </w:p>
     <w:p>
       <w:pPr>
-        <w:pStyle w:val="Puntoelenco"/>
+        <w:pStyle w:val="ListBullet"/>
       </w:pPr>
       <w:r>
-        <w:t>Inside that environment, instead of a human using the Keyboard, your code calls a sequence of low-level primitives that you designed (move_ee, open_gripper, etc.).</w:t>
+        <w:t>Inside that environment, instead of a human using the Keyboard, your code calls a sequence of low-level primitives that you designed (</w:t>
+      </w:r>
+      <w:proofErr w:type="spellStart"/>
+      <w:r>
+        <w:t>move_ee</w:t>
+      </w:r>
+      <w:proofErr w:type="spellEnd"/>
+      <w:r>
+        <w:t xml:space="preserve">, </w:t>
+      </w:r>
+      <w:proofErr w:type="spellStart"/>
+      <w:r>
+        <w:t>open_gripper</w:t>
+      </w:r>
+      <w:proofErr w:type="spellEnd"/>
+      <w:r>
+        <w:t>, etc.).</w:t>
       </w:r>
     </w:p>
     <w:p>
@@ -565,74 +1516,193 @@
         <w:rPr>
           <w:b/>
         </w:rPr>
-        <w:t>Possible low-level primitive sequence for OpenSingleDoor:</w:t>
-      </w:r>
-    </w:p>
-    <w:p>
-      <w:pPr>
-        <w:pStyle w:val="Numeroelenco"/>
-      </w:pPr>
-      <w:r>
-        <w:t>1. MoveToHandle: move the end-effector near the door handle.</w:t>
-      </w:r>
-    </w:p>
-    <w:p>
-      <w:pPr>
-        <w:pStyle w:val="Numeroelenco"/>
-      </w:pPr>
-      <w:r>
-        <w:t>2. AlignForGrasp: orient the gripper around the handle.</w:t>
-      </w:r>
-    </w:p>
-    <w:p>
-      <w:pPr>
-        <w:pStyle w:val="Numeroelenco"/>
-      </w:pPr>
-      <w:r>
-        <w:t>3. CloseGripperOnHandle: close the gripper to grasp the handle.</w:t>
-      </w:r>
-    </w:p>
-    <w:p>
-      <w:pPr>
-        <w:pStyle w:val="Numeroelenco"/>
-      </w:pPr>
-      <w:r>
-        <w:t>4. PullDoor: move the end-effector along the opening direction of the door (e.g., backward).</w:t>
-      </w:r>
-    </w:p>
-    <w:p>
-      <w:pPr>
-        <w:pStyle w:val="Numeroelenco"/>
-      </w:pPr>
-      <w:r>
-        <w:t>5. ReleaseHandle: open the gripper to let go of the handle.</w:t>
-      </w:r>
-    </w:p>
-    <w:p>
-      <w:pPr>
-        <w:pStyle w:val="Numeroelenco"/>
-      </w:pPr>
-      <w:r>
-        <w:t>6. Retreat: move the end-effector back to a safe pose.</w:t>
-      </w:r>
-    </w:p>
-    <w:p>
-      <w:r>
-        <w:t xml:space="preserve">Each of these numbered steps would be implemented using the same low-level action structure as in demo_teleop and collect_demos: constructing dpos / drotation and gripper commands, calling robot.create_action_vector(...), and stepping the environment with env.step(action). In this way, </w:t>
-      </w:r>
+        <w:t xml:space="preserve">Possible low-level primitive sequence for </w:t>
+      </w:r>
+      <w:proofErr w:type="spellStart"/>
       <w:r>
         <w:rPr>
           <w:b/>
         </w:rPr>
         <w:t>OpenSingleDoor</w:t>
       </w:r>
-      <w:r>
-        <w:t xml:space="preserve"> becomes a high-level atomic action in your BT, but internally it is realized as a sequence of low-level teleop-style primitives.</w:t>
+      <w:proofErr w:type="spellEnd"/>
+      <w:r>
+        <w:rPr>
+          <w:b/>
+        </w:rPr>
+        <w:t>:</w:t>
       </w:r>
     </w:p>
     <w:p>
       <w:pPr>
-        <w:pStyle w:val="Titolo2"/>
+        <w:pStyle w:val="ListNumber"/>
+      </w:pPr>
+      <w:r>
+        <w:t xml:space="preserve">1. </w:t>
+      </w:r>
+      <w:proofErr w:type="spellStart"/>
+      <w:r>
+        <w:t>MoveToHandle</w:t>
+      </w:r>
+      <w:proofErr w:type="spellEnd"/>
+      <w:r>
+        <w:t>: move the end-effector near the door handle.</w:t>
+      </w:r>
+    </w:p>
+    <w:p>
+      <w:pPr>
+        <w:pStyle w:val="ListNumber"/>
+      </w:pPr>
+      <w:r>
+        <w:t xml:space="preserve">2. </w:t>
+      </w:r>
+      <w:proofErr w:type="spellStart"/>
+      <w:r>
+        <w:t>AlignForGrasp</w:t>
+      </w:r>
+      <w:proofErr w:type="spellEnd"/>
+      <w:r>
+        <w:t>: orient the gripper around the handle.</w:t>
+      </w:r>
+    </w:p>
+    <w:p>
+      <w:pPr>
+        <w:pStyle w:val="ListNumber"/>
+      </w:pPr>
+      <w:r>
+        <w:t xml:space="preserve">3. </w:t>
+      </w:r>
+      <w:proofErr w:type="spellStart"/>
+      <w:r>
+        <w:t>CloseGripperOnHandle</w:t>
+      </w:r>
+      <w:proofErr w:type="spellEnd"/>
+      <w:r>
+        <w:t>: close the gripper to grasp the handle.</w:t>
+      </w:r>
+    </w:p>
+    <w:p>
+      <w:pPr>
+        <w:pStyle w:val="ListNumber"/>
+      </w:pPr>
+      <w:r>
+        <w:t xml:space="preserve">4. </w:t>
+      </w:r>
+      <w:proofErr w:type="spellStart"/>
+      <w:r>
+        <w:t>PullDoor</w:t>
+      </w:r>
+      <w:proofErr w:type="spellEnd"/>
+      <w:r>
+        <w:t>: move the end-effector along the opening direction of the door (e.g., backward).</w:t>
+      </w:r>
+    </w:p>
+    <w:p>
+      <w:pPr>
+        <w:pStyle w:val="ListNumber"/>
+      </w:pPr>
+      <w:r>
+        <w:t xml:space="preserve">5. </w:t>
+      </w:r>
+      <w:proofErr w:type="spellStart"/>
+      <w:r>
+        <w:t>ReleaseHandle</w:t>
+      </w:r>
+      <w:proofErr w:type="spellEnd"/>
+      <w:r>
+        <w:t>: open the gripper to let go of the handle.</w:t>
+      </w:r>
+    </w:p>
+    <w:p>
+      <w:pPr>
+        <w:pStyle w:val="ListNumber"/>
+      </w:pPr>
+      <w:r>
+        <w:t>6. Retreat: move the end-effector back to a safe pose.</w:t>
+      </w:r>
+    </w:p>
+    <w:p>
+      <w:r>
+        <w:t xml:space="preserve">Each of these numbered steps would be implemented using the same low-level action structure as in </w:t>
+      </w:r>
+      <w:proofErr w:type="spellStart"/>
+      <w:r>
+        <w:t>demo_teleop</w:t>
+      </w:r>
+      <w:proofErr w:type="spellEnd"/>
+      <w:r>
+        <w:t xml:space="preserve"> and </w:t>
+      </w:r>
+      <w:proofErr w:type="spellStart"/>
+      <w:r>
+        <w:t>collect_demos</w:t>
+      </w:r>
+      <w:proofErr w:type="spellEnd"/>
+      <w:r>
+        <w:t xml:space="preserve">: constructing </w:t>
+      </w:r>
+      <w:proofErr w:type="spellStart"/>
+      <w:r>
+        <w:t>dpos</w:t>
+      </w:r>
+      <w:proofErr w:type="spellEnd"/>
+      <w:r>
+        <w:t xml:space="preserve"> / </w:t>
+      </w:r>
+      <w:proofErr w:type="spellStart"/>
+      <w:r>
+        <w:t>drotation</w:t>
+      </w:r>
+      <w:proofErr w:type="spellEnd"/>
+      <w:r>
+        <w:t xml:space="preserve"> and gripper commands, calling </w:t>
+      </w:r>
+      <w:proofErr w:type="spellStart"/>
+      <w:proofErr w:type="gramStart"/>
+      <w:r>
+        <w:t>robot.create</w:t>
+      </w:r>
+      <w:proofErr w:type="gramEnd"/>
+      <w:r>
+        <w:t>_action_vector</w:t>
+      </w:r>
+      <w:proofErr w:type="spellEnd"/>
+      <w:r>
+        <w:t xml:space="preserve">(...), and stepping the environment with </w:t>
+      </w:r>
+      <w:proofErr w:type="spellStart"/>
+      <w:proofErr w:type="gramStart"/>
+      <w:r>
+        <w:t>env.step</w:t>
+      </w:r>
+      <w:proofErr w:type="spellEnd"/>
+      <w:proofErr w:type="gramEnd"/>
+      <w:r>
+        <w:t xml:space="preserve">(action). In this way, </w:t>
+      </w:r>
+      <w:proofErr w:type="spellStart"/>
+      <w:r>
+        <w:rPr>
+          <w:b/>
+        </w:rPr>
+        <w:t>OpenSingleDoor</w:t>
+      </w:r>
+      <w:proofErr w:type="spellEnd"/>
+      <w:r>
+        <w:t xml:space="preserve"> becomes a high-level atomic action in your BT, but internally it is realized as a sequence of low-level </w:t>
+      </w:r>
+      <w:proofErr w:type="spellStart"/>
+      <w:r>
+        <w:t>teleop</w:t>
+      </w:r>
+      <w:proofErr w:type="spellEnd"/>
+      <w:r>
+        <w:t>-style primitives.</w:t>
+      </w:r>
+    </w:p>
+    <w:p>
+      <w:pPr>
+        <w:pStyle w:val="Heading2"/>
       </w:pPr>
       <w:r>
         <w:rPr>
@@ -643,20 +1713,92 @@
     </w:p>
     <w:p>
       <w:r>
-        <w:t>You did not analyze demo_teleop in vain. Understanding demo_teleop and collect_demos gives you the low-level control format. The RoboCasa task list gives you a catalog of high-level skills. To integrate them:</w:t>
+        <w:t xml:space="preserve">You did not analyze </w:t>
+      </w:r>
+      <w:proofErr w:type="spellStart"/>
+      <w:r>
+        <w:t>demo_teleop</w:t>
+      </w:r>
+      <w:proofErr w:type="spellEnd"/>
+      <w:r>
+        <w:t xml:space="preserve"> in vain. Understanding </w:t>
+      </w:r>
+      <w:proofErr w:type="spellStart"/>
+      <w:r>
+        <w:t>demo_teleop</w:t>
+      </w:r>
+      <w:proofErr w:type="spellEnd"/>
+      <w:r>
+        <w:t xml:space="preserve"> and </w:t>
+      </w:r>
+      <w:proofErr w:type="spellStart"/>
+      <w:r>
+        <w:t>collect_demos</w:t>
+      </w:r>
+      <w:proofErr w:type="spellEnd"/>
+      <w:r>
+        <w:t xml:space="preserve"> gives you the low-level control format. The </w:t>
+      </w:r>
+      <w:proofErr w:type="spellStart"/>
+      <w:r>
+        <w:t>RoboCasa</w:t>
+      </w:r>
+      <w:proofErr w:type="spellEnd"/>
+      <w:r>
+        <w:t xml:space="preserve"> task list gives you a catalog of high-level skills. To integrate them:</w:t>
       </w:r>
     </w:p>
     <w:p>
       <w:pPr>
-        <w:pStyle w:val="Puntoelenco"/>
+        <w:pStyle w:val="ListBullet"/>
       </w:pPr>
       <w:r>
-        <w:t>Use RoboCasa task names (PickPlace..., Open..., TurnOn..., NavigateKitchen) as high-level atomic actions / env_name choices.</w:t>
+        <w:t xml:space="preserve">Use </w:t>
+      </w:r>
+      <w:proofErr w:type="spellStart"/>
+      <w:r>
+        <w:t>RoboCasa</w:t>
+      </w:r>
+      <w:proofErr w:type="spellEnd"/>
+      <w:r>
+        <w:t xml:space="preserve"> task names (</w:t>
+      </w:r>
+      <w:proofErr w:type="spellStart"/>
+      <w:r>
+        <w:t>PickPlace</w:t>
+      </w:r>
+      <w:proofErr w:type="spellEnd"/>
+      <w:r>
+        <w:t xml:space="preserve">..., Open..., </w:t>
+      </w:r>
+      <w:proofErr w:type="spellStart"/>
+      <w:r>
+        <w:t>TurnOn</w:t>
+      </w:r>
+      <w:proofErr w:type="spellEnd"/>
+      <w:r>
+        <w:t xml:space="preserve">..., </w:t>
+      </w:r>
+      <w:proofErr w:type="spellStart"/>
+      <w:r>
+        <w:t>NavigateKitchen</w:t>
+      </w:r>
+      <w:proofErr w:type="spellEnd"/>
+      <w:r>
+        <w:t xml:space="preserve">) as high-level atomic actions / </w:t>
+      </w:r>
+      <w:proofErr w:type="spellStart"/>
+      <w:r>
+        <w:t>env_name</w:t>
+      </w:r>
+      <w:proofErr w:type="spellEnd"/>
+      <w:r>
+        <w:t xml:space="preserve"> choices.</w:t>
       </w:r>
     </w:p>
     <w:p>
       <w:pPr>
-        <w:pStyle w:val="Puntoelenco"/>
+        <w:pStyle w:val="ListBullet"/>
       </w:pPr>
       <w:r>
         <w:t>Create the corresponding environments exactly as in demo_teleop.py.</w:t>
@@ -664,19 +1806,68 @@
     </w:p>
     <w:p>
       <w:pPr>
-        <w:pStyle w:val="Puntoelenco"/>
+        <w:pStyle w:val="ListBullet"/>
       </w:pPr>
       <w:r>
-        <w:t>Inside each environment, implement low-level motion primitives using the same action flow as demo_teleop (env.robots, controllers, Device.input2action, create_action_vector, env.step).</w:t>
+        <w:t xml:space="preserve">Inside each environment, implement low-level motion primitives using the same action flow as </w:t>
+      </w:r>
+      <w:proofErr w:type="spellStart"/>
+      <w:r>
+        <w:t>demo_teleop</w:t>
+      </w:r>
+      <w:proofErr w:type="spellEnd"/>
+      <w:r>
+        <w:t xml:space="preserve"> (</w:t>
+      </w:r>
+      <w:proofErr w:type="spellStart"/>
+      <w:proofErr w:type="gramStart"/>
+      <w:r>
+        <w:t>env.robots</w:t>
+      </w:r>
+      <w:proofErr w:type="spellEnd"/>
+      <w:proofErr w:type="gramEnd"/>
+      <w:r>
+        <w:t xml:space="preserve">, controllers, Device.input2action, </w:t>
+      </w:r>
+      <w:proofErr w:type="spellStart"/>
+      <w:r>
+        <w:t>create_action_vector</w:t>
+      </w:r>
+      <w:proofErr w:type="spellEnd"/>
+      <w:r>
+        <w:t xml:space="preserve">, </w:t>
+      </w:r>
+      <w:proofErr w:type="spellStart"/>
+      <w:proofErr w:type="gramStart"/>
+      <w:r>
+        <w:t>env.step</w:t>
+      </w:r>
+      <w:proofErr w:type="spellEnd"/>
+      <w:proofErr w:type="gramEnd"/>
+      <w:r>
+        <w:t>).</w:t>
       </w:r>
     </w:p>
     <w:p>
       <w:pPr>
-        <w:pStyle w:val="Puntoelenco"/>
+        <w:pStyle w:val="ListBullet"/>
       </w:pPr>
       <w:r>
         <w:lastRenderedPageBreak/>
-        <w:t>In your Behavior Tree or planner, each high-level action node (e.g., Do(OpenSingleDoor)) calls the appropriate sequence of low-level primitives to accomplish the task.</w:t>
+        <w:t xml:space="preserve">In your Behavior Tree or planner, each high-level action node (e.g., </w:t>
+      </w:r>
+      <w:proofErr w:type="gramStart"/>
+      <w:r>
+        <w:t>Do(</w:t>
+      </w:r>
+      <w:proofErr w:type="spellStart"/>
+      <w:proofErr w:type="gramEnd"/>
+      <w:r>
+        <w:t>OpenSingleDoor</w:t>
+      </w:r>
+      <w:proofErr w:type="spellEnd"/>
+      <w:r>
+        <w:t>)) calls the appropriate sequence of low-level primitives to accomplish the task.</w:t>
       </w:r>
     </w:p>
     <w:sectPr>
@@ -732,7 +1923,7 @@
     <w:lvl w:ilvl="0">
       <w:start w:val="1"/>
       <w:numFmt w:val="decimal"/>
-      <w:pStyle w:val="Numeroelenco3"/>
+      <w:pStyle w:val="ListNumber3"/>
       <w:lvlText w:val="%1."/>
       <w:lvlJc w:val="left"/>
       <w:pPr>
@@ -750,7 +1941,7 @@
     <w:lvl w:ilvl="0">
       <w:start w:val="1"/>
       <w:numFmt w:val="decimal"/>
-      <w:pStyle w:val="Numeroelenco2"/>
+      <w:pStyle w:val="ListNumber2"/>
       <w:lvlText w:val="%1."/>
       <w:lvlJc w:val="left"/>
       <w:pPr>
@@ -788,7 +1979,7 @@
     <w:lvl w:ilvl="0">
       <w:start w:val="1"/>
       <w:numFmt w:val="bullet"/>
-      <w:pStyle w:val="Puntoelenco3"/>
+      <w:pStyle w:val="ListBullet3"/>
       <w:lvlText w:val=""/>
       <w:lvlJc w:val="left"/>
       <w:pPr>
@@ -809,7 +2000,7 @@
     <w:lvl w:ilvl="0">
       <w:start w:val="1"/>
       <w:numFmt w:val="bullet"/>
-      <w:pStyle w:val="Puntoelenco2"/>
+      <w:pStyle w:val="ListBullet2"/>
       <w:lvlText w:val=""/>
       <w:lvlJc w:val="left"/>
       <w:pPr>
@@ -830,7 +2021,7 @@
     <w:lvl w:ilvl="0">
       <w:start w:val="1"/>
       <w:numFmt w:val="decimal"/>
-      <w:pStyle w:val="Numeroelenco"/>
+      <w:pStyle w:val="ListNumber"/>
       <w:lvlText w:val="%1."/>
       <w:lvlJc w:val="left"/>
       <w:pPr>
@@ -848,7 +2039,7 @@
     <w:lvl w:ilvl="0">
       <w:start w:val="1"/>
       <w:numFmt w:val="bullet"/>
-      <w:pStyle w:val="Puntoelenco"/>
+      <w:pStyle w:val="ListBullet"/>
       <w:lvlText w:val=""/>
       <w:lvlJc w:val="left"/>
       <w:pPr>
@@ -1278,16 +2469,16 @@
     <w:lsdException w:name="Unresolved Mention" w:semiHidden="1" w:unhideWhenUsed="1"/>
     <w:lsdException w:name="Smart Link" w:semiHidden="1" w:unhideWhenUsed="1"/>
   </w:latentStyles>
-  <w:style w:type="paragraph" w:default="1" w:styleId="Normale">
+  <w:style w:type="paragraph" w:default="1" w:styleId="Normal">
     <w:name w:val="Normal"/>
     <w:qFormat/>
     <w:rsid w:val="00FC693F"/>
   </w:style>
-  <w:style w:type="paragraph" w:styleId="Titolo1">
+  <w:style w:type="paragraph" w:styleId="Heading1">
     <w:name w:val="heading 1"/>
-    <w:basedOn w:val="Normale"/>
-    <w:next w:val="Normale"/>
-    <w:link w:val="Titolo1Carattere"/>
+    <w:basedOn w:val="Normal"/>
+    <w:next w:val="Normal"/>
+    <w:link w:val="Heading1Char"/>
     <w:uiPriority w:val="9"/>
     <w:qFormat/>
     <w:rsid w:val="00FC693F"/>
@@ -1306,11 +2497,11 @@
       <w:szCs w:val="28"/>
     </w:rPr>
   </w:style>
-  <w:style w:type="paragraph" w:styleId="Titolo2">
+  <w:style w:type="paragraph" w:styleId="Heading2">
     <w:name w:val="heading 2"/>
-    <w:basedOn w:val="Normale"/>
-    <w:next w:val="Normale"/>
-    <w:link w:val="Titolo2Carattere"/>
+    <w:basedOn w:val="Normal"/>
+    <w:next w:val="Normal"/>
+    <w:link w:val="Heading2Char"/>
     <w:uiPriority w:val="9"/>
     <w:unhideWhenUsed/>
     <w:qFormat/>
@@ -1330,11 +2521,11 @@
       <w:szCs w:val="26"/>
     </w:rPr>
   </w:style>
-  <w:style w:type="paragraph" w:styleId="Titolo3">
+  <w:style w:type="paragraph" w:styleId="Heading3">
     <w:name w:val="heading 3"/>
-    <w:basedOn w:val="Normale"/>
-    <w:next w:val="Normale"/>
-    <w:link w:val="Titolo3Carattere"/>
+    <w:basedOn w:val="Normal"/>
+    <w:next w:val="Normal"/>
+    <w:link w:val="Heading3Char"/>
     <w:uiPriority w:val="9"/>
     <w:unhideWhenUsed/>
     <w:qFormat/>
@@ -1352,11 +2543,11 @@
       <w:color w:val="4F81BD" w:themeColor="accent1"/>
     </w:rPr>
   </w:style>
-  <w:style w:type="paragraph" w:styleId="Titolo4">
+  <w:style w:type="paragraph" w:styleId="Heading4">
     <w:name w:val="heading 4"/>
-    <w:basedOn w:val="Normale"/>
-    <w:next w:val="Normale"/>
-    <w:link w:val="Titolo4Carattere"/>
+    <w:basedOn w:val="Normal"/>
+    <w:next w:val="Normal"/>
+    <w:link w:val="Heading4Char"/>
     <w:uiPriority w:val="9"/>
     <w:semiHidden/>
     <w:unhideWhenUsed/>
@@ -1377,11 +2568,11 @@
       <w:color w:val="4F81BD" w:themeColor="accent1"/>
     </w:rPr>
   </w:style>
-  <w:style w:type="paragraph" w:styleId="Titolo5">
+  <w:style w:type="paragraph" w:styleId="Heading5">
     <w:name w:val="heading 5"/>
-    <w:basedOn w:val="Normale"/>
-    <w:next w:val="Normale"/>
-    <w:link w:val="Titolo5Carattere"/>
+    <w:basedOn w:val="Normal"/>
+    <w:next w:val="Normal"/>
+    <w:link w:val="Heading5Char"/>
     <w:uiPriority w:val="9"/>
     <w:semiHidden/>
     <w:unhideWhenUsed/>
@@ -1398,11 +2589,11 @@
       <w:color w:val="243F60" w:themeColor="accent1" w:themeShade="7F"/>
     </w:rPr>
   </w:style>
-  <w:style w:type="paragraph" w:styleId="Titolo6">
+  <w:style w:type="paragraph" w:styleId="Heading6">
     <w:name w:val="heading 6"/>
-    <w:basedOn w:val="Normale"/>
-    <w:next w:val="Normale"/>
-    <w:link w:val="Titolo6Carattere"/>
+    <w:basedOn w:val="Normal"/>
+    <w:next w:val="Normal"/>
+    <w:link w:val="Heading6Char"/>
     <w:uiPriority w:val="9"/>
     <w:semiHidden/>
     <w:unhideWhenUsed/>
@@ -1421,11 +2612,11 @@
       <w:color w:val="243F60" w:themeColor="accent1" w:themeShade="7F"/>
     </w:rPr>
   </w:style>
-  <w:style w:type="paragraph" w:styleId="Titolo7">
+  <w:style w:type="paragraph" w:styleId="Heading7">
     <w:name w:val="heading 7"/>
-    <w:basedOn w:val="Normale"/>
-    <w:next w:val="Normale"/>
-    <w:link w:val="Titolo7Carattere"/>
+    <w:basedOn w:val="Normal"/>
+    <w:next w:val="Normal"/>
+    <w:link w:val="Heading7Char"/>
     <w:uiPriority w:val="9"/>
     <w:semiHidden/>
     <w:unhideWhenUsed/>
@@ -1444,11 +2635,11 @@
       <w:color w:val="404040" w:themeColor="text1" w:themeTint="BF"/>
     </w:rPr>
   </w:style>
-  <w:style w:type="paragraph" w:styleId="Titolo8">
+  <w:style w:type="paragraph" w:styleId="Heading8">
     <w:name w:val="heading 8"/>
-    <w:basedOn w:val="Normale"/>
-    <w:next w:val="Normale"/>
-    <w:link w:val="Titolo8Carattere"/>
+    <w:basedOn w:val="Normal"/>
+    <w:next w:val="Normal"/>
+    <w:link w:val="Heading8Char"/>
     <w:uiPriority w:val="9"/>
     <w:semiHidden/>
     <w:unhideWhenUsed/>
@@ -1467,11 +2658,11 @@
       <w:szCs w:val="20"/>
     </w:rPr>
   </w:style>
-  <w:style w:type="paragraph" w:styleId="Titolo9">
+  <w:style w:type="paragraph" w:styleId="Heading9">
     <w:name w:val="heading 9"/>
-    <w:basedOn w:val="Normale"/>
-    <w:next w:val="Normale"/>
-    <w:link w:val="Titolo9Carattere"/>
+    <w:basedOn w:val="Normal"/>
+    <w:next w:val="Normal"/>
+    <w:link w:val="Heading9Char"/>
     <w:uiPriority w:val="9"/>
     <w:semiHidden/>
     <w:unhideWhenUsed/>
@@ -1492,13 +2683,13 @@
       <w:szCs w:val="20"/>
     </w:rPr>
   </w:style>
-  <w:style w:type="character" w:default="1" w:styleId="Carpredefinitoparagrafo">
+  <w:style w:type="character" w:default="1" w:styleId="DefaultParagraphFont">
     <w:name w:val="Default Paragraph Font"/>
     <w:uiPriority w:val="1"/>
     <w:semiHidden/>
     <w:unhideWhenUsed/>
   </w:style>
-  <w:style w:type="table" w:default="1" w:styleId="Tabellanormale">
+  <w:style w:type="table" w:default="1" w:styleId="TableNormal">
     <w:name w:val="Normal Table"/>
     <w:uiPriority w:val="99"/>
     <w:semiHidden/>
@@ -1513,16 +2704,16 @@
       </w:tblCellMar>
     </w:tblPr>
   </w:style>
-  <w:style w:type="numbering" w:default="1" w:styleId="Nessunelenco">
+  <w:style w:type="numbering" w:default="1" w:styleId="NoList">
     <w:name w:val="No List"/>
     <w:uiPriority w:val="99"/>
     <w:semiHidden/>
     <w:unhideWhenUsed/>
   </w:style>
-  <w:style w:type="paragraph" w:styleId="Intestazione">
+  <w:style w:type="paragraph" w:styleId="Header">
     <w:name w:val="header"/>
-    <w:basedOn w:val="Normale"/>
-    <w:link w:val="IntestazioneCarattere"/>
+    <w:basedOn w:val="Normal"/>
+    <w:link w:val="HeaderChar"/>
     <w:uiPriority w:val="99"/>
     <w:unhideWhenUsed/>
     <w:rsid w:val="00E618BF"/>
@@ -1534,17 +2725,17 @@
       <w:spacing w:after="0" w:line="240" w:lineRule="auto"/>
     </w:pPr>
   </w:style>
-  <w:style w:type="character" w:customStyle="1" w:styleId="IntestazioneCarattere">
-    <w:name w:val="Intestazione Carattere"/>
-    <w:basedOn w:val="Carpredefinitoparagrafo"/>
-    <w:link w:val="Intestazione"/>
+  <w:style w:type="character" w:customStyle="1" w:styleId="HeaderChar">
+    <w:name w:val="Header Char"/>
+    <w:basedOn w:val="DefaultParagraphFont"/>
+    <w:link w:val="Header"/>
     <w:uiPriority w:val="99"/>
     <w:rsid w:val="00E618BF"/>
   </w:style>
-  <w:style w:type="paragraph" w:styleId="Pidipagina">
+  <w:style w:type="paragraph" w:styleId="Footer">
     <w:name w:val="footer"/>
-    <w:basedOn w:val="Normale"/>
-    <w:link w:val="PidipaginaCarattere"/>
+    <w:basedOn w:val="Normal"/>
+    <w:link w:val="FooterChar"/>
     <w:uiPriority w:val="99"/>
     <w:unhideWhenUsed/>
     <w:rsid w:val="00E618BF"/>
@@ -1556,14 +2747,14 @@
       <w:spacing w:after="0" w:line="240" w:lineRule="auto"/>
     </w:pPr>
   </w:style>
-  <w:style w:type="character" w:customStyle="1" w:styleId="PidipaginaCarattere">
-    <w:name w:val="Piè di pagina Carattere"/>
-    <w:basedOn w:val="Carpredefinitoparagrafo"/>
-    <w:link w:val="Pidipagina"/>
+  <w:style w:type="character" w:customStyle="1" w:styleId="FooterChar">
+    <w:name w:val="Footer Char"/>
+    <w:basedOn w:val="DefaultParagraphFont"/>
+    <w:link w:val="Footer"/>
     <w:uiPriority w:val="99"/>
     <w:rsid w:val="00E618BF"/>
   </w:style>
-  <w:style w:type="paragraph" w:styleId="Nessunaspaziatura">
+  <w:style w:type="paragraph" w:styleId="NoSpacing">
     <w:name w:val="No Spacing"/>
     <w:uiPriority w:val="1"/>
     <w:qFormat/>
@@ -1572,10 +2763,10 @@
       <w:spacing w:after="0" w:line="240" w:lineRule="auto"/>
     </w:pPr>
   </w:style>
-  <w:style w:type="character" w:customStyle="1" w:styleId="Titolo1Carattere">
-    <w:name w:val="Titolo 1 Carattere"/>
-    <w:basedOn w:val="Carpredefinitoparagrafo"/>
-    <w:link w:val="Titolo1"/>
+  <w:style w:type="character" w:customStyle="1" w:styleId="Heading1Char">
+    <w:name w:val="Heading 1 Char"/>
+    <w:basedOn w:val="DefaultParagraphFont"/>
+    <w:link w:val="Heading1"/>
     <w:uiPriority w:val="9"/>
     <w:rsid w:val="00FC693F"/>
     <w:rPr>
@@ -1587,10 +2778,10 @@
       <w:szCs w:val="28"/>
     </w:rPr>
   </w:style>
-  <w:style w:type="character" w:customStyle="1" w:styleId="Titolo2Carattere">
-    <w:name w:val="Titolo 2 Carattere"/>
-    <w:basedOn w:val="Carpredefinitoparagrafo"/>
-    <w:link w:val="Titolo2"/>
+  <w:style w:type="character" w:customStyle="1" w:styleId="Heading2Char">
+    <w:name w:val="Heading 2 Char"/>
+    <w:basedOn w:val="DefaultParagraphFont"/>
+    <w:link w:val="Heading2"/>
     <w:uiPriority w:val="9"/>
     <w:rsid w:val="00FC693F"/>
     <w:rPr>
@@ -1602,10 +2793,10 @@
       <w:szCs w:val="26"/>
     </w:rPr>
   </w:style>
-  <w:style w:type="character" w:customStyle="1" w:styleId="Titolo3Carattere">
-    <w:name w:val="Titolo 3 Carattere"/>
-    <w:basedOn w:val="Carpredefinitoparagrafo"/>
-    <w:link w:val="Titolo3"/>
+  <w:style w:type="character" w:customStyle="1" w:styleId="Heading3Char">
+    <w:name w:val="Heading 3 Char"/>
+    <w:basedOn w:val="DefaultParagraphFont"/>
+    <w:link w:val="Heading3"/>
     <w:uiPriority w:val="9"/>
     <w:rsid w:val="00FC693F"/>
     <w:rPr>
@@ -1615,11 +2806,11 @@
       <w:color w:val="4F81BD" w:themeColor="accent1"/>
     </w:rPr>
   </w:style>
-  <w:style w:type="paragraph" w:styleId="Titolo">
+  <w:style w:type="paragraph" w:styleId="Title">
     <w:name w:val="Title"/>
-    <w:basedOn w:val="Normale"/>
-    <w:next w:val="Normale"/>
-    <w:link w:val="TitoloCarattere"/>
+    <w:basedOn w:val="Normal"/>
+    <w:next w:val="Normal"/>
+    <w:link w:val="TitleChar"/>
     <w:uiPriority w:val="10"/>
     <w:qFormat/>
     <w:rsid w:val="00FC693F"/>
@@ -1639,10 +2830,10 @@
       <w:szCs w:val="52"/>
     </w:rPr>
   </w:style>
-  <w:style w:type="character" w:customStyle="1" w:styleId="TitoloCarattere">
-    <w:name w:val="Titolo Carattere"/>
-    <w:basedOn w:val="Carpredefinitoparagrafo"/>
-    <w:link w:val="Titolo"/>
+  <w:style w:type="character" w:customStyle="1" w:styleId="TitleChar">
+    <w:name w:val="Title Char"/>
+    <w:basedOn w:val="DefaultParagraphFont"/>
+    <w:link w:val="Title"/>
     <w:uiPriority w:val="10"/>
     <w:rsid w:val="00FC693F"/>
     <w:rPr>
@@ -1654,11 +2845,11 @@
       <w:szCs w:val="52"/>
     </w:rPr>
   </w:style>
-  <w:style w:type="paragraph" w:styleId="Sottotitolo">
+  <w:style w:type="paragraph" w:styleId="Subtitle">
     <w:name w:val="Subtitle"/>
-    <w:basedOn w:val="Normale"/>
-    <w:next w:val="Normale"/>
-    <w:link w:val="SottotitoloCarattere"/>
+    <w:basedOn w:val="Normal"/>
+    <w:next w:val="Normal"/>
+    <w:link w:val="SubtitleChar"/>
     <w:uiPriority w:val="11"/>
     <w:qFormat/>
     <w:rsid w:val="00FC693F"/>
@@ -1677,10 +2868,10 @@
       <w:szCs w:val="24"/>
     </w:rPr>
   </w:style>
-  <w:style w:type="character" w:customStyle="1" w:styleId="SottotitoloCarattere">
-    <w:name w:val="Sottotitolo Carattere"/>
-    <w:basedOn w:val="Carpredefinitoparagrafo"/>
-    <w:link w:val="Sottotitolo"/>
+  <w:style w:type="character" w:customStyle="1" w:styleId="SubtitleChar">
+    <w:name w:val="Subtitle Char"/>
+    <w:basedOn w:val="DefaultParagraphFont"/>
+    <w:link w:val="Subtitle"/>
     <w:uiPriority w:val="11"/>
     <w:rsid w:val="00FC693F"/>
     <w:rPr>
@@ -1693,9 +2884,9 @@
       <w:szCs w:val="24"/>
     </w:rPr>
   </w:style>
-  <w:style w:type="paragraph" w:styleId="Paragrafoelenco">
+  <w:style w:type="paragraph" w:styleId="ListParagraph">
     <w:name w:val="List Paragraph"/>
-    <w:basedOn w:val="Normale"/>
+    <w:basedOn w:val="Normal"/>
     <w:uiPriority w:val="34"/>
     <w:qFormat/>
     <w:rsid w:val="00FC693F"/>
@@ -1704,10 +2895,10 @@
       <w:contextualSpacing/>
     </w:pPr>
   </w:style>
-  <w:style w:type="paragraph" w:styleId="Corpotesto">
+  <w:style w:type="paragraph" w:styleId="BodyText">
     <w:name w:val="Body Text"/>
-    <w:basedOn w:val="Normale"/>
-    <w:link w:val="CorpotestoCarattere"/>
+    <w:basedOn w:val="Normal"/>
+    <w:link w:val="BodyTextChar"/>
     <w:uiPriority w:val="99"/>
     <w:unhideWhenUsed/>
     <w:rsid w:val="00AA1D8D"/>
@@ -1715,17 +2906,17 @@
       <w:spacing w:after="120"/>
     </w:pPr>
   </w:style>
-  <w:style w:type="character" w:customStyle="1" w:styleId="CorpotestoCarattere">
-    <w:name w:val="Corpo testo Carattere"/>
-    <w:basedOn w:val="Carpredefinitoparagrafo"/>
-    <w:link w:val="Corpotesto"/>
+  <w:style w:type="character" w:customStyle="1" w:styleId="BodyTextChar">
+    <w:name w:val="Body Text Char"/>
+    <w:basedOn w:val="DefaultParagraphFont"/>
+    <w:link w:val="BodyText"/>
     <w:uiPriority w:val="99"/>
     <w:rsid w:val="00AA1D8D"/>
   </w:style>
-  <w:style w:type="paragraph" w:styleId="Corpodeltesto2">
+  <w:style w:type="paragraph" w:styleId="BodyText2">
     <w:name w:val="Body Text 2"/>
-    <w:basedOn w:val="Normale"/>
-    <w:link w:val="Corpodeltesto2Carattere"/>
+    <w:basedOn w:val="Normal"/>
+    <w:link w:val="BodyText2Char"/>
     <w:uiPriority w:val="99"/>
     <w:unhideWhenUsed/>
     <w:rsid w:val="00AA1D8D"/>
@@ -1733,17 +2924,17 @@
       <w:spacing w:after="120" w:line="480" w:lineRule="auto"/>
     </w:pPr>
   </w:style>
-  <w:style w:type="character" w:customStyle="1" w:styleId="Corpodeltesto2Carattere">
-    <w:name w:val="Corpo del testo 2 Carattere"/>
-    <w:basedOn w:val="Carpredefinitoparagrafo"/>
-    <w:link w:val="Corpodeltesto2"/>
+  <w:style w:type="character" w:customStyle="1" w:styleId="BodyText2Char">
+    <w:name w:val="Body Text 2 Char"/>
+    <w:basedOn w:val="DefaultParagraphFont"/>
+    <w:link w:val="BodyText2"/>
     <w:uiPriority w:val="99"/>
     <w:rsid w:val="00AA1D8D"/>
   </w:style>
-  <w:style w:type="paragraph" w:styleId="Corpodeltesto3">
+  <w:style w:type="paragraph" w:styleId="BodyText3">
     <w:name w:val="Body Text 3"/>
-    <w:basedOn w:val="Normale"/>
-    <w:link w:val="Corpodeltesto3Carattere"/>
+    <w:basedOn w:val="Normal"/>
+    <w:link w:val="BodyText3Char"/>
     <w:uiPriority w:val="99"/>
     <w:unhideWhenUsed/>
     <w:rsid w:val="00AA1D8D"/>
@@ -1755,10 +2946,10 @@
       <w:szCs w:val="16"/>
     </w:rPr>
   </w:style>
-  <w:style w:type="character" w:customStyle="1" w:styleId="Corpodeltesto3Carattere">
-    <w:name w:val="Corpo del testo 3 Carattere"/>
-    <w:basedOn w:val="Carpredefinitoparagrafo"/>
-    <w:link w:val="Corpodeltesto3"/>
+  <w:style w:type="character" w:customStyle="1" w:styleId="BodyText3Char">
+    <w:name w:val="Body Text 3 Char"/>
+    <w:basedOn w:val="DefaultParagraphFont"/>
+    <w:link w:val="BodyText3"/>
     <w:uiPriority w:val="99"/>
     <w:rsid w:val="00AA1D8D"/>
     <w:rPr>
@@ -1766,9 +2957,9 @@
       <w:szCs w:val="16"/>
     </w:rPr>
   </w:style>
-  <w:style w:type="paragraph" w:styleId="Elenco">
+  <w:style w:type="paragraph" w:styleId="List">
     <w:name w:val="List"/>
-    <w:basedOn w:val="Normale"/>
+    <w:basedOn w:val="Normal"/>
     <w:uiPriority w:val="99"/>
     <w:unhideWhenUsed/>
     <w:rsid w:val="00AA1D8D"/>
@@ -1777,9 +2968,9 @@
       <w:contextualSpacing/>
     </w:pPr>
   </w:style>
-  <w:style w:type="paragraph" w:styleId="Elenco2">
+  <w:style w:type="paragraph" w:styleId="List2">
     <w:name w:val="List 2"/>
-    <w:basedOn w:val="Normale"/>
+    <w:basedOn w:val="Normal"/>
     <w:uiPriority w:val="99"/>
     <w:unhideWhenUsed/>
     <w:rsid w:val="00326F90"/>
@@ -1788,9 +2979,9 @@
       <w:contextualSpacing/>
     </w:pPr>
   </w:style>
-  <w:style w:type="paragraph" w:styleId="Elenco3">
+  <w:style w:type="paragraph" w:styleId="List3">
     <w:name w:val="List 3"/>
-    <w:basedOn w:val="Normale"/>
+    <w:basedOn w:val="Normal"/>
     <w:uiPriority w:val="99"/>
     <w:unhideWhenUsed/>
     <w:rsid w:val="00326F90"/>
@@ -1799,9 +2990,9 @@
       <w:contextualSpacing/>
     </w:pPr>
   </w:style>
-  <w:style w:type="paragraph" w:styleId="Puntoelenco">
+  <w:style w:type="paragraph" w:styleId="ListBullet">
     <w:name w:val="List Bullet"/>
-    <w:basedOn w:val="Normale"/>
+    <w:basedOn w:val="Normal"/>
     <w:uiPriority w:val="99"/>
     <w:unhideWhenUsed/>
     <w:rsid w:val="00326F90"/>
@@ -1812,9 +3003,9 @@
       <w:contextualSpacing/>
     </w:pPr>
   </w:style>
-  <w:style w:type="paragraph" w:styleId="Puntoelenco2">
+  <w:style w:type="paragraph" w:styleId="ListBullet2">
     <w:name w:val="List Bullet 2"/>
-    <w:basedOn w:val="Normale"/>
+    <w:basedOn w:val="Normal"/>
     <w:uiPriority w:val="99"/>
     <w:unhideWhenUsed/>
     <w:rsid w:val="00326F90"/>
@@ -1825,9 +3016,9 @@
       <w:contextualSpacing/>
     </w:pPr>
   </w:style>
-  <w:style w:type="paragraph" w:styleId="Puntoelenco3">
+  <w:style w:type="paragraph" w:styleId="ListBullet3">
     <w:name w:val="List Bullet 3"/>
-    <w:basedOn w:val="Normale"/>
+    <w:basedOn w:val="Normal"/>
     <w:uiPriority w:val="99"/>
     <w:unhideWhenUsed/>
     <w:rsid w:val="00326F90"/>
@@ -1838,9 +3029,9 @@
       <w:contextualSpacing/>
     </w:pPr>
   </w:style>
-  <w:style w:type="paragraph" w:styleId="Numeroelenco">
+  <w:style w:type="paragraph" w:styleId="ListNumber">
     <w:name w:val="List Number"/>
-    <w:basedOn w:val="Normale"/>
+    <w:basedOn w:val="Normal"/>
     <w:uiPriority w:val="99"/>
     <w:unhideWhenUsed/>
     <w:rsid w:val="00326F90"/>
@@ -1851,9 +3042,9 @@
       <w:contextualSpacing/>
     </w:pPr>
   </w:style>
-  <w:style w:type="paragraph" w:styleId="Numeroelenco2">
+  <w:style w:type="paragraph" w:styleId="ListNumber2">
     <w:name w:val="List Number 2"/>
-    <w:basedOn w:val="Normale"/>
+    <w:basedOn w:val="Normal"/>
     <w:uiPriority w:val="99"/>
     <w:unhideWhenUsed/>
     <w:rsid w:val="0029639D"/>
@@ -1864,9 +3055,9 @@
       <w:contextualSpacing/>
     </w:pPr>
   </w:style>
-  <w:style w:type="paragraph" w:styleId="Numeroelenco3">
+  <w:style w:type="paragraph" w:styleId="ListNumber3">
     <w:name w:val="List Number 3"/>
-    <w:basedOn w:val="Normale"/>
+    <w:basedOn w:val="Normal"/>
     <w:uiPriority w:val="99"/>
     <w:unhideWhenUsed/>
     <w:rsid w:val="0029639D"/>
@@ -1877,9 +3068,9 @@
       <w:contextualSpacing/>
     </w:pPr>
   </w:style>
-  <w:style w:type="paragraph" w:styleId="Elencocontinua">
+  <w:style w:type="paragraph" w:styleId="ListContinue">
     <w:name w:val="List Continue"/>
-    <w:basedOn w:val="Normale"/>
+    <w:basedOn w:val="Normal"/>
     <w:uiPriority w:val="99"/>
     <w:unhideWhenUsed/>
     <w:rsid w:val="0029639D"/>
@@ -1889,9 +3080,9 @@
       <w:contextualSpacing/>
     </w:pPr>
   </w:style>
-  <w:style w:type="paragraph" w:styleId="Elencocontinua2">
+  <w:style w:type="paragraph" w:styleId="ListContinue2">
     <w:name w:val="List Continue 2"/>
-    <w:basedOn w:val="Normale"/>
+    <w:basedOn w:val="Normal"/>
     <w:uiPriority w:val="99"/>
     <w:unhideWhenUsed/>
     <w:rsid w:val="0029639D"/>
@@ -1901,9 +3092,9 @@
       <w:contextualSpacing/>
     </w:pPr>
   </w:style>
-  <w:style w:type="paragraph" w:styleId="Elencocontinua3">
+  <w:style w:type="paragraph" w:styleId="ListContinue3">
     <w:name w:val="List Continue 3"/>
-    <w:basedOn w:val="Normale"/>
+    <w:basedOn w:val="Normal"/>
     <w:uiPriority w:val="99"/>
     <w:unhideWhenUsed/>
     <w:rsid w:val="0029639D"/>
@@ -1913,9 +3104,9 @@
       <w:contextualSpacing/>
     </w:pPr>
   </w:style>
-  <w:style w:type="paragraph" w:styleId="Testomacro">
+  <w:style w:type="paragraph" w:styleId="MacroText">
     <w:name w:val="macro"/>
-    <w:link w:val="TestomacroCarattere"/>
+    <w:link w:val="MacroTextChar"/>
     <w:uiPriority w:val="99"/>
     <w:unhideWhenUsed/>
     <w:rsid w:val="0029639D"/>
@@ -1936,10 +3127,10 @@
       <w:szCs w:val="20"/>
     </w:rPr>
   </w:style>
-  <w:style w:type="character" w:customStyle="1" w:styleId="TestomacroCarattere">
-    <w:name w:val="Testo macro Carattere"/>
-    <w:basedOn w:val="Carpredefinitoparagrafo"/>
-    <w:link w:val="Testomacro"/>
+  <w:style w:type="character" w:customStyle="1" w:styleId="MacroTextChar">
+    <w:name w:val="Macro Text Char"/>
+    <w:basedOn w:val="DefaultParagraphFont"/>
+    <w:link w:val="MacroText"/>
     <w:uiPriority w:val="99"/>
     <w:rsid w:val="0029639D"/>
     <w:rPr>
@@ -1948,11 +3139,11 @@
       <w:szCs w:val="20"/>
     </w:rPr>
   </w:style>
-  <w:style w:type="paragraph" w:styleId="Citazione">
+  <w:style w:type="paragraph" w:styleId="Quote">
     <w:name w:val="Quote"/>
-    <w:basedOn w:val="Normale"/>
-    <w:next w:val="Normale"/>
-    <w:link w:val="CitazioneCarattere"/>
+    <w:basedOn w:val="Normal"/>
+    <w:next w:val="Normal"/>
+    <w:link w:val="QuoteChar"/>
     <w:uiPriority w:val="29"/>
     <w:qFormat/>
     <w:rsid w:val="00FC693F"/>
@@ -1962,10 +3153,10 @@
       <w:color w:val="000000" w:themeColor="text1"/>
     </w:rPr>
   </w:style>
-  <w:style w:type="character" w:customStyle="1" w:styleId="CitazioneCarattere">
-    <w:name w:val="Citazione Carattere"/>
-    <w:basedOn w:val="Carpredefinitoparagrafo"/>
-    <w:link w:val="Citazione"/>
+  <w:style w:type="character" w:customStyle="1" w:styleId="QuoteChar">
+    <w:name w:val="Quote Char"/>
+    <w:basedOn w:val="DefaultParagraphFont"/>
+    <w:link w:val="Quote"/>
     <w:uiPriority w:val="29"/>
     <w:rsid w:val="00FC693F"/>
     <w:rPr>
@@ -1974,10 +3165,10 @@
       <w:color w:val="000000" w:themeColor="text1"/>
     </w:rPr>
   </w:style>
-  <w:style w:type="character" w:customStyle="1" w:styleId="Titolo4Carattere">
-    <w:name w:val="Titolo 4 Carattere"/>
-    <w:basedOn w:val="Carpredefinitoparagrafo"/>
-    <w:link w:val="Titolo4"/>
+  <w:style w:type="character" w:customStyle="1" w:styleId="Heading4Char">
+    <w:name w:val="Heading 4 Char"/>
+    <w:basedOn w:val="DefaultParagraphFont"/>
+    <w:link w:val="Heading4"/>
     <w:uiPriority w:val="9"/>
     <w:semiHidden/>
     <w:rsid w:val="00FC693F"/>
@@ -1990,10 +3181,10 @@
       <w:color w:val="4F81BD" w:themeColor="accent1"/>
     </w:rPr>
   </w:style>
-  <w:style w:type="character" w:customStyle="1" w:styleId="Titolo5Carattere">
-    <w:name w:val="Titolo 5 Carattere"/>
-    <w:basedOn w:val="Carpredefinitoparagrafo"/>
-    <w:link w:val="Titolo5"/>
+  <w:style w:type="character" w:customStyle="1" w:styleId="Heading5Char">
+    <w:name w:val="Heading 5 Char"/>
+    <w:basedOn w:val="DefaultParagraphFont"/>
+    <w:link w:val="Heading5"/>
     <w:uiPriority w:val="9"/>
     <w:semiHidden/>
     <w:rsid w:val="00FC693F"/>
@@ -2002,10 +3193,10 @@
       <w:color w:val="243F60" w:themeColor="accent1" w:themeShade="7F"/>
     </w:rPr>
   </w:style>
-  <w:style w:type="character" w:customStyle="1" w:styleId="Titolo6Carattere">
-    <w:name w:val="Titolo 6 Carattere"/>
-    <w:basedOn w:val="Carpredefinitoparagrafo"/>
-    <w:link w:val="Titolo6"/>
+  <w:style w:type="character" w:customStyle="1" w:styleId="Heading6Char">
+    <w:name w:val="Heading 6 Char"/>
+    <w:basedOn w:val="DefaultParagraphFont"/>
+    <w:link w:val="Heading6"/>
     <w:uiPriority w:val="9"/>
     <w:semiHidden/>
     <w:rsid w:val="00FC693F"/>
@@ -2016,10 +3207,10 @@
       <w:color w:val="243F60" w:themeColor="accent1" w:themeShade="7F"/>
     </w:rPr>
   </w:style>
-  <w:style w:type="character" w:customStyle="1" w:styleId="Titolo7Carattere">
-    <w:name w:val="Titolo 7 Carattere"/>
-    <w:basedOn w:val="Carpredefinitoparagrafo"/>
-    <w:link w:val="Titolo7"/>
+  <w:style w:type="character" w:customStyle="1" w:styleId="Heading7Char">
+    <w:name w:val="Heading 7 Char"/>
+    <w:basedOn w:val="DefaultParagraphFont"/>
+    <w:link w:val="Heading7"/>
     <w:uiPriority w:val="9"/>
     <w:semiHidden/>
     <w:rsid w:val="00FC693F"/>
@@ -2030,10 +3221,10 @@
       <w:color w:val="404040" w:themeColor="text1" w:themeTint="BF"/>
     </w:rPr>
   </w:style>
-  <w:style w:type="character" w:customStyle="1" w:styleId="Titolo8Carattere">
-    <w:name w:val="Titolo 8 Carattere"/>
-    <w:basedOn w:val="Carpredefinitoparagrafo"/>
-    <w:link w:val="Titolo8"/>
+  <w:style w:type="character" w:customStyle="1" w:styleId="Heading8Char">
+    <w:name w:val="Heading 8 Char"/>
+    <w:basedOn w:val="DefaultParagraphFont"/>
+    <w:link w:val="Heading8"/>
     <w:uiPriority w:val="9"/>
     <w:semiHidden/>
     <w:rsid w:val="00FC693F"/>
@@ -2044,10 +3235,10 @@
       <w:szCs w:val="20"/>
     </w:rPr>
   </w:style>
-  <w:style w:type="character" w:customStyle="1" w:styleId="Titolo9Carattere">
-    <w:name w:val="Titolo 9 Carattere"/>
-    <w:basedOn w:val="Carpredefinitoparagrafo"/>
-    <w:link w:val="Titolo9"/>
+  <w:style w:type="character" w:customStyle="1" w:styleId="Heading9Char">
+    <w:name w:val="Heading 9 Char"/>
+    <w:basedOn w:val="DefaultParagraphFont"/>
+    <w:link w:val="Heading9"/>
     <w:uiPriority w:val="9"/>
     <w:semiHidden/>
     <w:rsid w:val="00FC693F"/>
@@ -2060,10 +3251,10 @@
       <w:szCs w:val="20"/>
     </w:rPr>
   </w:style>
-  <w:style w:type="paragraph" w:styleId="Didascalia">
+  <w:style w:type="paragraph" w:styleId="Caption">
     <w:name w:val="caption"/>
-    <w:basedOn w:val="Normale"/>
-    <w:next w:val="Normale"/>
+    <w:basedOn w:val="Normal"/>
+    <w:next w:val="Normal"/>
     <w:uiPriority w:val="35"/>
     <w:semiHidden/>
     <w:unhideWhenUsed/>
@@ -2080,9 +3271,9 @@
       <w:szCs w:val="18"/>
     </w:rPr>
   </w:style>
-  <w:style w:type="character" w:styleId="Enfasigrassetto">
+  <w:style w:type="character" w:styleId="Strong">
     <w:name w:val="Strong"/>
-    <w:basedOn w:val="Carpredefinitoparagrafo"/>
+    <w:basedOn w:val="DefaultParagraphFont"/>
     <w:uiPriority w:val="22"/>
     <w:qFormat/>
     <w:rsid w:val="00FC693F"/>
@@ -2091,9 +3282,9 @@
       <w:bCs/>
     </w:rPr>
   </w:style>
-  <w:style w:type="character" w:styleId="Enfasicorsivo">
+  <w:style w:type="character" w:styleId="Emphasis">
     <w:name w:val="Emphasis"/>
-    <w:basedOn w:val="Carpredefinitoparagrafo"/>
+    <w:basedOn w:val="DefaultParagraphFont"/>
     <w:uiPriority w:val="20"/>
     <w:qFormat/>
     <w:rsid w:val="00FC693F"/>
@@ -2102,11 +3293,11 @@
       <w:iCs/>
     </w:rPr>
   </w:style>
-  <w:style w:type="paragraph" w:styleId="Citazioneintensa">
+  <w:style w:type="paragraph" w:styleId="IntenseQuote">
     <w:name w:val="Intense Quote"/>
-    <w:basedOn w:val="Normale"/>
-    <w:next w:val="Normale"/>
-    <w:link w:val="CitazioneintensaCarattere"/>
+    <w:basedOn w:val="Normal"/>
+    <w:next w:val="Normal"/>
+    <w:link w:val="IntenseQuoteChar"/>
     <w:uiPriority w:val="30"/>
     <w:qFormat/>
     <w:rsid w:val="00FC693F"/>
@@ -2125,10 +3316,10 @@
       <w:color w:val="4F81BD" w:themeColor="accent1"/>
     </w:rPr>
   </w:style>
-  <w:style w:type="character" w:customStyle="1" w:styleId="CitazioneintensaCarattere">
-    <w:name w:val="Citazione intensa Carattere"/>
-    <w:basedOn w:val="Carpredefinitoparagrafo"/>
-    <w:link w:val="Citazioneintensa"/>
+  <w:style w:type="character" w:customStyle="1" w:styleId="IntenseQuoteChar">
+    <w:name w:val="Intense Quote Char"/>
+    <w:basedOn w:val="DefaultParagraphFont"/>
+    <w:link w:val="IntenseQuote"/>
     <w:uiPriority w:val="30"/>
     <w:rsid w:val="00FC693F"/>
     <w:rPr>
@@ -2139,9 +3330,9 @@
       <w:color w:val="4F81BD" w:themeColor="accent1"/>
     </w:rPr>
   </w:style>
-  <w:style w:type="character" w:styleId="Enfasidelicata">
+  <w:style w:type="character" w:styleId="SubtleEmphasis">
     <w:name w:val="Subtle Emphasis"/>
-    <w:basedOn w:val="Carpredefinitoparagrafo"/>
+    <w:basedOn w:val="DefaultParagraphFont"/>
     <w:uiPriority w:val="19"/>
     <w:qFormat/>
     <w:rsid w:val="00FC693F"/>
@@ -2151,9 +3342,9 @@
       <w:color w:val="808080" w:themeColor="text1" w:themeTint="7F"/>
     </w:rPr>
   </w:style>
-  <w:style w:type="character" w:styleId="Enfasiintensa">
+  <w:style w:type="character" w:styleId="IntenseEmphasis">
     <w:name w:val="Intense Emphasis"/>
-    <w:basedOn w:val="Carpredefinitoparagrafo"/>
+    <w:basedOn w:val="DefaultParagraphFont"/>
     <w:uiPriority w:val="21"/>
     <w:qFormat/>
     <w:rsid w:val="00FC693F"/>
@@ -2165,9 +3356,9 @@
       <w:color w:val="4F81BD" w:themeColor="accent1"/>
     </w:rPr>
   </w:style>
-  <w:style w:type="character" w:styleId="Riferimentodelicato">
+  <w:style w:type="character" w:styleId="SubtleReference">
     <w:name w:val="Subtle Reference"/>
-    <w:basedOn w:val="Carpredefinitoparagrafo"/>
+    <w:basedOn w:val="DefaultParagraphFont"/>
     <w:uiPriority w:val="31"/>
     <w:qFormat/>
     <w:rsid w:val="00FC693F"/>
@@ -2177,9 +3368,9 @@
       <w:u w:val="single"/>
     </w:rPr>
   </w:style>
-  <w:style w:type="character" w:styleId="Riferimentointenso">
+  <w:style w:type="character" w:styleId="IntenseReference">
     <w:name w:val="Intense Reference"/>
-    <w:basedOn w:val="Carpredefinitoparagrafo"/>
+    <w:basedOn w:val="DefaultParagraphFont"/>
     <w:uiPriority w:val="32"/>
     <w:qFormat/>
     <w:rsid w:val="00FC693F"/>
@@ -2192,9 +3383,9 @@
       <w:u w:val="single"/>
     </w:rPr>
   </w:style>
-  <w:style w:type="character" w:styleId="Titolodellibro">
+  <w:style w:type="character" w:styleId="BookTitle">
     <w:name w:val="Book Title"/>
-    <w:basedOn w:val="Carpredefinitoparagrafo"/>
+    <w:basedOn w:val="DefaultParagraphFont"/>
     <w:uiPriority w:val="33"/>
     <w:qFormat/>
     <w:rsid w:val="00FC693F"/>
@@ -2205,10 +3396,10 @@
       <w:spacing w:val="5"/>
     </w:rPr>
   </w:style>
-  <w:style w:type="paragraph" w:styleId="Titolosommario">
+  <w:style w:type="paragraph" w:styleId="TOCHeading">
     <w:name w:val="TOC Heading"/>
-    <w:basedOn w:val="Titolo1"/>
-    <w:next w:val="Normale"/>
+    <w:basedOn w:val="Heading1"/>
+    <w:next w:val="Normal"/>
     <w:uiPriority w:val="39"/>
     <w:semiHidden/>
     <w:unhideWhenUsed/>
@@ -2218,9 +3409,9 @@
       <w:outlineLvl w:val="9"/>
     </w:pPr>
   </w:style>
-  <w:style w:type="table" w:styleId="Grigliatabella">
+  <w:style w:type="table" w:styleId="TableGrid">
     <w:name w:val="Table Grid"/>
-    <w:basedOn w:val="Tabellanormale"/>
+    <w:basedOn w:val="TableNormal"/>
     <w:uiPriority w:val="59"/>
     <w:rsid w:val="00FC693F"/>
     <w:pPr>
@@ -2237,9 +3428,9 @@
       </w:tblBorders>
     </w:tblPr>
   </w:style>
-  <w:style w:type="table" w:styleId="Sfondochiaro">
+  <w:style w:type="table" w:styleId="LightShading">
     <w:name w:val="Light Shading"/>
-    <w:basedOn w:val="Tabellanormale"/>
+    <w:basedOn w:val="TableNormal"/>
     <w:uiPriority w:val="60"/>
     <w:rsid w:val="00FC693F"/>
     <w:pPr>
@@ -2333,9 +3524,9 @@
       </w:tcPr>
     </w:tblStylePr>
   </w:style>
-  <w:style w:type="table" w:styleId="Sfondochiaro-Colore1">
+  <w:style w:type="table" w:styleId="LightShading-Accent1">
     <w:name w:val="Light Shading Accent 1"/>
-    <w:basedOn w:val="Tabellanormale"/>
+    <w:basedOn w:val="TableNormal"/>
     <w:uiPriority w:val="60"/>
     <w:rsid w:val="00FC693F"/>
     <w:pPr>
@@ -2429,9 +3620,9 @@
       </w:tcPr>
     </w:tblStylePr>
   </w:style>
-  <w:style w:type="table" w:styleId="Sfondochiaro-Colore2">
+  <w:style w:type="table" w:styleId="LightShading-Accent2">
     <w:name w:val="Light Shading Accent 2"/>
-    <w:basedOn w:val="Tabellanormale"/>
+    <w:basedOn w:val="TableNormal"/>
     <w:uiPriority w:val="60"/>
     <w:rsid w:val="00FC693F"/>
     <w:pPr>
@@ -2525,9 +3716,9 @@
       </w:tcPr>
     </w:tblStylePr>
   </w:style>
-  <w:style w:type="table" w:styleId="Sfondochiaro-Colore3">
+  <w:style w:type="table" w:styleId="LightShading-Accent3">
     <w:name w:val="Light Shading Accent 3"/>
-    <w:basedOn w:val="Tabellanormale"/>
+    <w:basedOn w:val="TableNormal"/>
     <w:uiPriority w:val="60"/>
     <w:rsid w:val="00FC693F"/>
     <w:pPr>
@@ -2621,9 +3812,9 @@
       </w:tcPr>
     </w:tblStylePr>
   </w:style>
-  <w:style w:type="table" w:styleId="Sfondochiaro-Colore4">
+  <w:style w:type="table" w:styleId="LightShading-Accent4">
     <w:name w:val="Light Shading Accent 4"/>
-    <w:basedOn w:val="Tabellanormale"/>
+    <w:basedOn w:val="TableNormal"/>
     <w:uiPriority w:val="60"/>
     <w:rsid w:val="00FC693F"/>
     <w:pPr>
@@ -2717,9 +3908,9 @@
       </w:tcPr>
     </w:tblStylePr>
   </w:style>
-  <w:style w:type="table" w:styleId="Sfondochiaro-Colore5">
+  <w:style w:type="table" w:styleId="LightShading-Accent5">
     <w:name w:val="Light Shading Accent 5"/>
-    <w:basedOn w:val="Tabellanormale"/>
+    <w:basedOn w:val="TableNormal"/>
     <w:uiPriority w:val="60"/>
     <w:rsid w:val="00FC693F"/>
     <w:pPr>
@@ -2813,9 +4004,9 @@
       </w:tcPr>
     </w:tblStylePr>
   </w:style>
-  <w:style w:type="table" w:styleId="Sfondochiaro-Colore6">
+  <w:style w:type="table" w:styleId="LightShading-Accent6">
     <w:name w:val="Light Shading Accent 6"/>
-    <w:basedOn w:val="Tabellanormale"/>
+    <w:basedOn w:val="TableNormal"/>
     <w:uiPriority w:val="60"/>
     <w:rsid w:val="00FC693F"/>
     <w:pPr>
@@ -2909,9 +4100,9 @@
       </w:tcPr>
     </w:tblStylePr>
   </w:style>
-  <w:style w:type="table" w:styleId="Elencochiaro">
+  <w:style w:type="table" w:styleId="LightList">
     <w:name w:val="Light List"/>
-    <w:basedOn w:val="Tabellanormale"/>
+    <w:basedOn w:val="TableNormal"/>
     <w:uiPriority w:val="61"/>
     <w:rsid w:val="00FC693F"/>
     <w:pPr>
@@ -2994,9 +4185,9 @@
       </w:tcPr>
     </w:tblStylePr>
   </w:style>
-  <w:style w:type="table" w:styleId="Elencochiaro-Colore1">
+  <w:style w:type="table" w:styleId="LightList-Accent1">
     <w:name w:val="Light List Accent 1"/>
-    <w:basedOn w:val="Tabellanormale"/>
+    <w:basedOn w:val="TableNormal"/>
     <w:uiPriority w:val="61"/>
     <w:rsid w:val="00FC693F"/>
     <w:pPr>
@@ -3079,9 +4270,9 @@
       </w:tcPr>
     </w:tblStylePr>
   </w:style>
-  <w:style w:type="table" w:styleId="Elencochiaro-Colore2">
+  <w:style w:type="table" w:styleId="LightList-Accent2">
     <w:name w:val="Light List Accent 2"/>
-    <w:basedOn w:val="Tabellanormale"/>
+    <w:basedOn w:val="TableNormal"/>
     <w:uiPriority w:val="61"/>
     <w:rsid w:val="00CB0664"/>
     <w:pPr>
@@ -3164,9 +4355,9 @@
       </w:tcPr>
     </w:tblStylePr>
   </w:style>
-  <w:style w:type="table" w:styleId="Elencochiaro-Colore3">
+  <w:style w:type="table" w:styleId="LightList-Accent3">
     <w:name w:val="Light List Accent 3"/>
-    <w:basedOn w:val="Tabellanormale"/>
+    <w:basedOn w:val="TableNormal"/>
     <w:uiPriority w:val="61"/>
     <w:rsid w:val="00CB0664"/>
     <w:pPr>
@@ -3249,9 +4440,9 @@
       </w:tcPr>
     </w:tblStylePr>
   </w:style>
-  <w:style w:type="table" w:styleId="Elencochiaro-Colore4">
+  <w:style w:type="table" w:styleId="LightList-Accent4">
     <w:name w:val="Light List Accent 4"/>
-    <w:basedOn w:val="Tabellanormale"/>
+    <w:basedOn w:val="TableNormal"/>
     <w:uiPriority w:val="61"/>
     <w:rsid w:val="00CB0664"/>
     <w:pPr>
@@ -3334,9 +4525,9 @@
       </w:tcPr>
     </w:tblStylePr>
   </w:style>
-  <w:style w:type="table" w:styleId="Elencochiaro-Colore5">
+  <w:style w:type="table" w:styleId="LightList-Accent5">
     <w:name w:val="Light List Accent 5"/>
-    <w:basedOn w:val="Tabellanormale"/>
+    <w:basedOn w:val="TableNormal"/>
     <w:uiPriority w:val="61"/>
     <w:rsid w:val="00CB0664"/>
     <w:pPr>
@@ -3419,9 +4610,9 @@
       </w:tcPr>
     </w:tblStylePr>
   </w:style>
-  <w:style w:type="table" w:styleId="Elencochiaro-Colore6">
+  <w:style w:type="table" w:styleId="LightList-Accent6">
     <w:name w:val="Light List Accent 6"/>
-    <w:basedOn w:val="Tabellanormale"/>
+    <w:basedOn w:val="TableNormal"/>
     <w:uiPriority w:val="61"/>
     <w:rsid w:val="00CB0664"/>
     <w:pPr>
@@ -3504,9 +4695,9 @@
       </w:tcPr>
     </w:tblStylePr>
   </w:style>
-  <w:style w:type="table" w:styleId="Grigliachiara">
+  <w:style w:type="table" w:styleId="LightGrid">
     <w:name w:val="Light Grid"/>
-    <w:basedOn w:val="Tabellanormale"/>
+    <w:basedOn w:val="TableNormal"/>
     <w:uiPriority w:val="62"/>
     <w:rsid w:val="00CB0664"/>
     <w:pPr>
@@ -3627,9 +4818,9 @@
       </w:tcPr>
     </w:tblStylePr>
   </w:style>
-  <w:style w:type="table" w:styleId="Grigliachiara-Colore1">
+  <w:style w:type="table" w:styleId="LightGrid-Accent1">
     <w:name w:val="Light Grid Accent 1"/>
-    <w:basedOn w:val="Tabellanormale"/>
+    <w:basedOn w:val="TableNormal"/>
     <w:uiPriority w:val="62"/>
     <w:rsid w:val="00CB0664"/>
     <w:pPr>
@@ -3750,9 +4941,9 @@
       </w:tcPr>
     </w:tblStylePr>
   </w:style>
-  <w:style w:type="table" w:styleId="Grigliachiara-Colore2">
+  <w:style w:type="table" w:styleId="LightGrid-Accent2">
     <w:name w:val="Light Grid Accent 2"/>
-    <w:basedOn w:val="Tabellanormale"/>
+    <w:basedOn w:val="TableNormal"/>
     <w:uiPriority w:val="62"/>
     <w:rsid w:val="00CB0664"/>
     <w:pPr>
@@ -3873,9 +5064,9 @@
       </w:tcPr>
     </w:tblStylePr>
   </w:style>
-  <w:style w:type="table" w:styleId="Grigliachiara-Colore3">
+  <w:style w:type="table" w:styleId="LightGrid-Accent3">
     <w:name w:val="Light Grid Accent 3"/>
-    <w:basedOn w:val="Tabellanormale"/>
+    <w:basedOn w:val="TableNormal"/>
     <w:uiPriority w:val="62"/>
     <w:rsid w:val="00CB0664"/>
     <w:pPr>
@@ -3996,9 +5187,9 @@
       </w:tcPr>
     </w:tblStylePr>
   </w:style>
-  <w:style w:type="table" w:styleId="Grigliachiara-Colore4">
+  <w:style w:type="table" w:styleId="LightGrid-Accent4">
     <w:name w:val="Light Grid Accent 4"/>
-    <w:basedOn w:val="Tabellanormale"/>
+    <w:basedOn w:val="TableNormal"/>
     <w:uiPriority w:val="62"/>
     <w:rsid w:val="00CB0664"/>
     <w:pPr>
@@ -4119,9 +5310,9 @@
       </w:tcPr>
     </w:tblStylePr>
   </w:style>
-  <w:style w:type="table" w:styleId="Grigliachiara-Colore5">
+  <w:style w:type="table" w:styleId="LightGrid-Accent5">
     <w:name w:val="Light Grid Accent 5"/>
-    <w:basedOn w:val="Tabellanormale"/>
+    <w:basedOn w:val="TableNormal"/>
     <w:uiPriority w:val="62"/>
     <w:rsid w:val="00CB0664"/>
     <w:pPr>
@@ -4242,9 +5433,9 @@
       </w:tcPr>
     </w:tblStylePr>
   </w:style>
-  <w:style w:type="table" w:styleId="Grigliachiara-Colore6">
+  <w:style w:type="table" w:styleId="LightGrid-Accent6">
     <w:name w:val="Light Grid Accent 6"/>
-    <w:basedOn w:val="Tabellanormale"/>
+    <w:basedOn w:val="TableNormal"/>
     <w:uiPriority w:val="62"/>
     <w:rsid w:val="00CB0664"/>
     <w:pPr>
@@ -4365,9 +5556,9 @@
       </w:tcPr>
     </w:tblStylePr>
   </w:style>
-  <w:style w:type="table" w:styleId="Sfondomedio1">
+  <w:style w:type="table" w:styleId="MediumShading1">
     <w:name w:val="Medium Shading 1"/>
-    <w:basedOn w:val="Tabellanormale"/>
+    <w:basedOn w:val="TableNormal"/>
     <w:uiPriority w:val="63"/>
     <w:rsid w:val="00CB0664"/>
     <w:pPr>
@@ -4464,9 +5655,9 @@
       </w:tcPr>
     </w:tblStylePr>
   </w:style>
-  <w:style w:type="table" w:styleId="Sfondomedio1-Colore1">
+  <w:style w:type="table" w:styleId="MediumShading1-Accent1">
     <w:name w:val="Medium Shading 1 Accent 1"/>
-    <w:basedOn w:val="Tabellanormale"/>
+    <w:basedOn w:val="TableNormal"/>
     <w:uiPriority w:val="63"/>
     <w:rsid w:val="00CB0664"/>
     <w:pPr>
@@ -4563,9 +5754,9 @@
       </w:tcPr>
     </w:tblStylePr>
   </w:style>
-  <w:style w:type="table" w:styleId="Sfondomedio1-Colore2">
+  <w:style w:type="table" w:styleId="MediumShading1-Accent2">
     <w:name w:val="Medium Shading 1 Accent 2"/>
-    <w:basedOn w:val="Tabellanormale"/>
+    <w:basedOn w:val="TableNormal"/>
     <w:uiPriority w:val="63"/>
     <w:rsid w:val="00CB0664"/>
     <w:pPr>
@@ -4662,9 +5853,9 @@
       </w:tcPr>
     </w:tblStylePr>
   </w:style>
-  <w:style w:type="table" w:styleId="Sfondomedio1-Colore3">
+  <w:style w:type="table" w:styleId="MediumShading1-Accent3">
     <w:name w:val="Medium Shading 1 Accent 3"/>
-    <w:basedOn w:val="Tabellanormale"/>
+    <w:basedOn w:val="TableNormal"/>
     <w:uiPriority w:val="63"/>
     <w:rsid w:val="00CB0664"/>
     <w:pPr>
@@ -4761,9 +5952,9 @@
       </w:tcPr>
     </w:tblStylePr>
   </w:style>
-  <w:style w:type="table" w:styleId="Sfondomedio1-Colore4">
+  <w:style w:type="table" w:styleId="MediumShading1-Accent4">
     <w:name w:val="Medium Shading 1 Accent 4"/>
-    <w:basedOn w:val="Tabellanormale"/>
+    <w:basedOn w:val="TableNormal"/>
     <w:uiPriority w:val="63"/>
     <w:rsid w:val="00CB0664"/>
     <w:pPr>
@@ -4860,9 +6051,9 @@
       </w:tcPr>
     </w:tblStylePr>
   </w:style>
-  <w:style w:type="table" w:styleId="Sfondomedio1-Colore5">
+  <w:style w:type="table" w:styleId="MediumShading1-Accent5">
     <w:name w:val="Medium Shading 1 Accent 5"/>
-    <w:basedOn w:val="Tabellanormale"/>
+    <w:basedOn w:val="TableNormal"/>
     <w:uiPriority w:val="63"/>
     <w:rsid w:val="00CB0664"/>
     <w:pPr>
@@ -4959,9 +6150,9 @@
       </w:tcPr>
     </w:tblStylePr>
   </w:style>
-  <w:style w:type="table" w:styleId="Sfondomedio1-Colore6">
+  <w:style w:type="table" w:styleId="MediumShading1-Accent6">
     <w:name w:val="Medium Shading 1 Accent 6"/>
-    <w:basedOn w:val="Tabellanormale"/>
+    <w:basedOn w:val="TableNormal"/>
     <w:uiPriority w:val="63"/>
     <w:rsid w:val="00CB0664"/>
     <w:pPr>
@@ -5058,9 +6249,9 @@
       </w:tcPr>
     </w:tblStylePr>
   </w:style>
-  <w:style w:type="table" w:styleId="Sfondomedio2">
+  <w:style w:type="table" w:styleId="MediumShading2">
     <w:name w:val="Medium Shading 2"/>
-    <w:basedOn w:val="Tabellanormale"/>
+    <w:basedOn w:val="TableNormal"/>
     <w:uiPriority w:val="64"/>
     <w:rsid w:val="00CB0664"/>
     <w:pPr>
@@ -5200,9 +6391,9 @@
       </w:tcPr>
     </w:tblStylePr>
   </w:style>
-  <w:style w:type="table" w:styleId="Sfondomedio2-Colore1">
+  <w:style w:type="table" w:styleId="MediumShading2-Accent1">
     <w:name w:val="Medium Shading 2 Accent 1"/>
-    <w:basedOn w:val="Tabellanormale"/>
+    <w:basedOn w:val="TableNormal"/>
     <w:uiPriority w:val="64"/>
     <w:rsid w:val="00CB0664"/>
     <w:pPr>
@@ -5342,9 +6533,9 @@
       </w:tcPr>
     </w:tblStylePr>
   </w:style>
-  <w:style w:type="table" w:styleId="Sfondomedio2-Colore2">
+  <w:style w:type="table" w:styleId="MediumShading2-Accent2">
     <w:name w:val="Medium Shading 2 Accent 2"/>
-    <w:basedOn w:val="Tabellanormale"/>
+    <w:basedOn w:val="TableNormal"/>
     <w:uiPriority w:val="64"/>
     <w:rsid w:val="00CB0664"/>
     <w:pPr>
@@ -5484,9 +6675,9 @@
       </w:tcPr>
     </w:tblStylePr>
   </w:style>
-  <w:style w:type="table" w:styleId="Sfondomedio2-Colore3">
+  <w:style w:type="table" w:styleId="MediumShading2-Accent3">
     <w:name w:val="Medium Shading 2 Accent 3"/>
-    <w:basedOn w:val="Tabellanormale"/>
+    <w:basedOn w:val="TableNormal"/>
     <w:uiPriority w:val="64"/>
     <w:rsid w:val="00CB0664"/>
     <w:pPr>
@@ -5626,9 +6817,9 @@
       </w:tcPr>
     </w:tblStylePr>
   </w:style>
-  <w:style w:type="table" w:styleId="Sfondomedio2-Colore4">
+  <w:style w:type="table" w:styleId="MediumShading2-Accent4">
     <w:name w:val="Medium Shading 2 Accent 4"/>
-    <w:basedOn w:val="Tabellanormale"/>
+    <w:basedOn w:val="TableNormal"/>
     <w:uiPriority w:val="64"/>
     <w:rsid w:val="00CB0664"/>
     <w:pPr>
@@ -5768,9 +6959,9 @@
       </w:tcPr>
     </w:tblStylePr>
   </w:style>
-  <w:style w:type="table" w:styleId="Sfondomedio2-Colore5">
+  <w:style w:type="table" w:styleId="MediumShading2-Accent5">
     <w:name w:val="Medium Shading 2 Accent 5"/>
-    <w:basedOn w:val="Tabellanormale"/>
+    <w:basedOn w:val="TableNormal"/>
     <w:uiPriority w:val="64"/>
     <w:rsid w:val="00CB0664"/>
     <w:pPr>
@@ -5910,9 +7101,9 @@
       </w:tcPr>
     </w:tblStylePr>
   </w:style>
-  <w:style w:type="table" w:styleId="Sfondomedio2-Colore6">
+  <w:style w:type="table" w:styleId="MediumShading2-Accent6">
     <w:name w:val="Medium Shading 2 Accent 6"/>
-    <w:basedOn w:val="Tabellanormale"/>
+    <w:basedOn w:val="TableNormal"/>
     <w:uiPriority w:val="64"/>
     <w:rsid w:val="00CB0664"/>
     <w:pPr>
@@ -6052,9 +7243,9 @@
       </w:tcPr>
     </w:tblStylePr>
   </w:style>
-  <w:style w:type="table" w:styleId="Elencomedio1">
+  <w:style w:type="table" w:styleId="MediumList1">
     <w:name w:val="Medium List 1"/>
-    <w:basedOn w:val="Tabellanormale"/>
+    <w:basedOn w:val="TableNormal"/>
     <w:uiPriority w:val="65"/>
     <w:rsid w:val="00CB0664"/>
     <w:pPr>
@@ -6129,9 +7320,9 @@
       </w:tcPr>
     </w:tblStylePr>
   </w:style>
-  <w:style w:type="table" w:styleId="Elencomedio1-Colore1">
+  <w:style w:type="table" w:styleId="MediumList1-Accent1">
     <w:name w:val="Medium List 1 Accent 1"/>
-    <w:basedOn w:val="Tabellanormale"/>
+    <w:basedOn w:val="TableNormal"/>
     <w:uiPriority w:val="65"/>
     <w:rsid w:val="00CB0664"/>
     <w:pPr>
@@ -6206,9 +7397,9 @@
       </w:tcPr>
     </w:tblStylePr>
   </w:style>
-  <w:style w:type="table" w:styleId="Elencomedio1-Colore2">
+  <w:style w:type="table" w:styleId="MediumList1-Accent2">
     <w:name w:val="Medium List 1 Accent 2"/>
-    <w:basedOn w:val="Tabellanormale"/>
+    <w:basedOn w:val="TableNormal"/>
     <w:uiPriority w:val="65"/>
     <w:rsid w:val="00CB0664"/>
     <w:pPr>
@@ -6283,9 +7474,9 @@
       </w:tcPr>
     </w:tblStylePr>
   </w:style>
-  <w:style w:type="table" w:styleId="Elencomedio1-Colore3">
+  <w:style w:type="table" w:styleId="MediumList1-Accent3">
     <w:name w:val="Medium List 1 Accent 3"/>
-    <w:basedOn w:val="Tabellanormale"/>
+    <w:basedOn w:val="TableNormal"/>
     <w:uiPriority w:val="65"/>
     <w:rsid w:val="00CB0664"/>
     <w:pPr>
@@ -6360,9 +7551,9 @@
       </w:tcPr>
     </w:tblStylePr>
   </w:style>
-  <w:style w:type="table" w:styleId="Elencomedio1-Colore4">
+  <w:style w:type="table" w:styleId="MediumList1-Accent4">
     <w:name w:val="Medium List 1 Accent 4"/>
-    <w:basedOn w:val="Tabellanormale"/>
+    <w:basedOn w:val="TableNormal"/>
     <w:uiPriority w:val="65"/>
     <w:rsid w:val="00CB0664"/>
     <w:pPr>
@@ -6437,9 +7628,9 @@
       </w:tcPr>
     </w:tblStylePr>
   </w:style>
-  <w:style w:type="table" w:styleId="Elencomedio1-Colore5">
+  <w:style w:type="table" w:styleId="MediumList1-Accent5">
     <w:name w:val="Medium List 1 Accent 5"/>
-    <w:basedOn w:val="Tabellanormale"/>
+    <w:basedOn w:val="TableNormal"/>
     <w:uiPriority w:val="65"/>
     <w:rsid w:val="00CB0664"/>
     <w:pPr>
@@ -6514,9 +7705,9 @@
       </w:tcPr>
     </w:tblStylePr>
   </w:style>
-  <w:style w:type="table" w:styleId="Elencomedio1-Colore6">
+  <w:style w:type="table" w:styleId="MediumList1-Accent6">
     <w:name w:val="Medium List 1 Accent 6"/>
-    <w:basedOn w:val="Tabellanormale"/>
+    <w:basedOn w:val="TableNormal"/>
     <w:uiPriority w:val="65"/>
     <w:rsid w:val="00CB0664"/>
     <w:pPr>
@@ -6591,9 +7782,9 @@
       </w:tcPr>
     </w:tblStylePr>
   </w:style>
-  <w:style w:type="table" w:styleId="Elencomedio2">
+  <w:style w:type="table" w:styleId="MediumList2">
     <w:name w:val="Medium List 2"/>
-    <w:basedOn w:val="Tabellanormale"/>
+    <w:basedOn w:val="TableNormal"/>
     <w:uiPriority w:val="66"/>
     <w:rsid w:val="00CB0664"/>
     <w:pPr>
@@ -6712,9 +7903,9 @@
       </w:tcPr>
     </w:tblStylePr>
   </w:style>
-  <w:style w:type="table" w:styleId="Elencomedio2-Colore1">
+  <w:style w:type="table" w:styleId="MediumList2-Accent1">
     <w:name w:val="Medium List 2 Accent 1"/>
-    <w:basedOn w:val="Tabellanormale"/>
+    <w:basedOn w:val="TableNormal"/>
     <w:uiPriority w:val="66"/>
     <w:rsid w:val="00CB0664"/>
     <w:pPr>
@@ -6833,9 +8024,9 @@
       </w:tcPr>
     </w:tblStylePr>
   </w:style>
-  <w:style w:type="table" w:styleId="Elencomedio2-Colore2">
+  <w:style w:type="table" w:styleId="MediumList2-Accent2">
     <w:name w:val="Medium List 2 Accent 2"/>
-    <w:basedOn w:val="Tabellanormale"/>
+    <w:basedOn w:val="TableNormal"/>
     <w:uiPriority w:val="66"/>
     <w:rsid w:val="00CB0664"/>
     <w:pPr>
@@ -6954,9 +8145,9 @@
       </w:tcPr>
     </w:tblStylePr>
   </w:style>
-  <w:style w:type="table" w:styleId="Elencomedio2-Colore3">
+  <w:style w:type="table" w:styleId="MediumList2-Accent3">
     <w:name w:val="Medium List 2 Accent 3"/>
-    <w:basedOn w:val="Tabellanormale"/>
+    <w:basedOn w:val="TableNormal"/>
     <w:uiPriority w:val="66"/>
     <w:rsid w:val="00CB0664"/>
     <w:pPr>
@@ -7075,9 +8266,9 @@
       </w:tcPr>
     </w:tblStylePr>
   </w:style>
-  <w:style w:type="table" w:styleId="Elencomedio2-Colore4">
+  <w:style w:type="table" w:styleId="MediumList2-Accent4">
     <w:name w:val="Medium List 2 Accent 4"/>
-    <w:basedOn w:val="Tabellanormale"/>
+    <w:basedOn w:val="TableNormal"/>
     <w:uiPriority w:val="66"/>
     <w:rsid w:val="00CB0664"/>
     <w:pPr>
@@ -7196,9 +8387,9 @@
       </w:tcPr>
     </w:tblStylePr>
   </w:style>
-  <w:style w:type="table" w:styleId="Elencomedio2-Colore5">
+  <w:style w:type="table" w:styleId="MediumList2-Accent5">
     <w:name w:val="Medium List 2 Accent 5"/>
-    <w:basedOn w:val="Tabellanormale"/>
+    <w:basedOn w:val="TableNormal"/>
     <w:uiPriority w:val="66"/>
     <w:rsid w:val="00CB0664"/>
     <w:pPr>
@@ -7317,9 +8508,9 @@
       </w:tcPr>
     </w:tblStylePr>
   </w:style>
-  <w:style w:type="table" w:styleId="Elencomedio2-Colore6">
+  <w:style w:type="table" w:styleId="MediumList2-Accent6">
     <w:name w:val="Medium List 2 Accent 6"/>
-    <w:basedOn w:val="Tabellanormale"/>
+    <w:basedOn w:val="TableNormal"/>
     <w:uiPriority w:val="66"/>
     <w:rsid w:val="00CB0664"/>
     <w:pPr>
@@ -7438,9 +8629,9 @@
       </w:tcPr>
     </w:tblStylePr>
   </w:style>
-  <w:style w:type="table" w:styleId="Grigliamedia1">
+  <w:style w:type="table" w:styleId="MediumGrid1">
     <w:name w:val="Medium Grid 1"/>
-    <w:basedOn w:val="Tabellanormale"/>
+    <w:basedOn w:val="TableNormal"/>
     <w:uiPriority w:val="67"/>
     <w:rsid w:val="00CB0664"/>
     <w:pPr>
@@ -7504,9 +8695,9 @@
       </w:tcPr>
     </w:tblStylePr>
   </w:style>
-  <w:style w:type="table" w:styleId="Grigliamedia1-Colore1">
+  <w:style w:type="table" w:styleId="MediumGrid1-Accent1">
     <w:name w:val="Medium Grid 1 Accent 1"/>
-    <w:basedOn w:val="Tabellanormale"/>
+    <w:basedOn w:val="TableNormal"/>
     <w:uiPriority w:val="67"/>
     <w:rsid w:val="00CB0664"/>
     <w:pPr>
@@ -7570,9 +8761,9 @@
       </w:tcPr>
     </w:tblStylePr>
   </w:style>
-  <w:style w:type="table" w:styleId="Grigliamedia1-Colore2">
+  <w:style w:type="table" w:styleId="MediumGrid1-Accent2">
     <w:name w:val="Medium Grid 1 Accent 2"/>
-    <w:basedOn w:val="Tabellanormale"/>
+    <w:basedOn w:val="TableNormal"/>
     <w:uiPriority w:val="67"/>
     <w:rsid w:val="00CB0664"/>
     <w:pPr>
@@ -7636,9 +8827,9 @@
       </w:tcPr>
     </w:tblStylePr>
   </w:style>
-  <w:style w:type="table" w:styleId="Grigliamedia1-Colore3">
+  <w:style w:type="table" w:styleId="MediumGrid1-Accent3">
     <w:name w:val="Medium Grid 1 Accent 3"/>
-    <w:basedOn w:val="Tabellanormale"/>
+    <w:basedOn w:val="TableNormal"/>
     <w:uiPriority w:val="67"/>
     <w:rsid w:val="00CB0664"/>
     <w:pPr>
@@ -7702,9 +8893,9 @@
       </w:tcPr>
     </w:tblStylePr>
   </w:style>
-  <w:style w:type="table" w:styleId="Grigliamedia1-Colore4">
+  <w:style w:type="table" w:styleId="MediumGrid1-Accent4">
     <w:name w:val="Medium Grid 1 Accent 4"/>
-    <w:basedOn w:val="Tabellanormale"/>
+    <w:basedOn w:val="TableNormal"/>
     <w:uiPriority w:val="67"/>
     <w:rsid w:val="00CB0664"/>
     <w:pPr>
@@ -7768,9 +8959,9 @@
       </w:tcPr>
     </w:tblStylePr>
   </w:style>
-  <w:style w:type="table" w:styleId="Grigliamedia1-Colore5">
+  <w:style w:type="table" w:styleId="MediumGrid1-Accent5">
     <w:name w:val="Medium Grid 1 Accent 5"/>
-    <w:basedOn w:val="Tabellanormale"/>
+    <w:basedOn w:val="TableNormal"/>
     <w:uiPriority w:val="67"/>
     <w:rsid w:val="00CB0664"/>
     <w:pPr>
@@ -7834,9 +9025,9 @@
       </w:tcPr>
     </w:tblStylePr>
   </w:style>
-  <w:style w:type="table" w:styleId="Grigliamedia1-Colore6">
+  <w:style w:type="table" w:styleId="MediumGrid1-Accent6">
     <w:name w:val="Medium Grid 1 Accent 6"/>
-    <w:basedOn w:val="Tabellanormale"/>
+    <w:basedOn w:val="TableNormal"/>
     <w:uiPriority w:val="67"/>
     <w:rsid w:val="00CB0664"/>
     <w:pPr>
@@ -7900,9 +9091,9 @@
       </w:tcPr>
     </w:tblStylePr>
   </w:style>
-  <w:style w:type="table" w:styleId="Grigliamedia2">
+  <w:style w:type="table" w:styleId="MediumGrid2">
     <w:name w:val="Medium Grid 2"/>
-    <w:basedOn w:val="Tabellanormale"/>
+    <w:basedOn w:val="TableNormal"/>
     <w:uiPriority w:val="68"/>
     <w:rsid w:val="00CB0664"/>
     <w:pPr>
@@ -8018,9 +9209,9 @@
       </w:tcPr>
     </w:tblStylePr>
   </w:style>
-  <w:style w:type="table" w:styleId="Grigliamedia2-Colore1">
+  <w:style w:type="table" w:styleId="MediumGrid2-Accent1">
     <w:name w:val="Medium Grid 2 Accent 1"/>
-    <w:basedOn w:val="Tabellanormale"/>
+    <w:basedOn w:val="TableNormal"/>
     <w:uiPriority w:val="68"/>
     <w:rsid w:val="00CB0664"/>
     <w:pPr>
@@ -8136,9 +9327,9 @@
       </w:tcPr>
     </w:tblStylePr>
   </w:style>
-  <w:style w:type="table" w:styleId="Grigliamedia2-Colore2">
+  <w:style w:type="table" w:styleId="MediumGrid2-Accent2">
     <w:name w:val="Medium Grid 2 Accent 2"/>
-    <w:basedOn w:val="Tabellanormale"/>
+    <w:basedOn w:val="TableNormal"/>
     <w:uiPriority w:val="68"/>
     <w:rsid w:val="00CB0664"/>
     <w:pPr>
@@ -8254,9 +9445,9 @@
       </w:tcPr>
     </w:tblStylePr>
   </w:style>
-  <w:style w:type="table" w:styleId="Grigliamedia2-Colore3">
+  <w:style w:type="table" w:styleId="MediumGrid2-Accent3">
     <w:name w:val="Medium Grid 2 Accent 3"/>
-    <w:basedOn w:val="Tabellanormale"/>
+    <w:basedOn w:val="TableNormal"/>
     <w:uiPriority w:val="68"/>
     <w:rsid w:val="00CB0664"/>
     <w:pPr>
@@ -8372,9 +9563,9 @@
       </w:tcPr>
     </w:tblStylePr>
   </w:style>
-  <w:style w:type="table" w:styleId="Grigliamedia2-Colore4">
+  <w:style w:type="table" w:styleId="MediumGrid2-Accent4">
     <w:name w:val="Medium Grid 2 Accent 4"/>
-    <w:basedOn w:val="Tabellanormale"/>
+    <w:basedOn w:val="TableNormal"/>
     <w:uiPriority w:val="68"/>
     <w:rsid w:val="00CB0664"/>
     <w:pPr>
@@ -8490,9 +9681,9 @@
       </w:tcPr>
     </w:tblStylePr>
   </w:style>
-  <w:style w:type="table" w:styleId="Grigliamedia2-Colore5">
+  <w:style w:type="table" w:styleId="MediumGrid2-Accent5">
     <w:name w:val="Medium Grid 2 Accent 5"/>
-    <w:basedOn w:val="Tabellanormale"/>
+    <w:basedOn w:val="TableNormal"/>
     <w:uiPriority w:val="68"/>
     <w:rsid w:val="00CB0664"/>
     <w:pPr>
@@ -8608,9 +9799,9 @@
       </w:tcPr>
     </w:tblStylePr>
   </w:style>
-  <w:style w:type="table" w:styleId="Grigliamedia2-Colore6">
+  <w:style w:type="table" w:styleId="MediumGrid2-Accent6">
     <w:name w:val="Medium Grid 2 Accent 6"/>
-    <w:basedOn w:val="Tabellanormale"/>
+    <w:basedOn w:val="TableNormal"/>
     <w:uiPriority w:val="68"/>
     <w:rsid w:val="00CB0664"/>
     <w:pPr>
@@ -8726,9 +9917,9 @@
       </w:tcPr>
     </w:tblStylePr>
   </w:style>
-  <w:style w:type="table" w:styleId="Grigliamedia3">
+  <w:style w:type="table" w:styleId="MediumGrid3">
     <w:name w:val="Medium Grid 3"/>
-    <w:basedOn w:val="Tabellanormale"/>
+    <w:basedOn w:val="TableNormal"/>
     <w:uiPriority w:val="69"/>
     <w:rsid w:val="00CB0664"/>
     <w:pPr>
@@ -8860,9 +10051,9 @@
       </w:tcPr>
     </w:tblStylePr>
   </w:style>
-  <w:style w:type="table" w:styleId="Grigliamedia3-Colore1">
+  <w:style w:type="table" w:styleId="MediumGrid3-Accent1">
     <w:name w:val="Medium Grid 3 Accent 1"/>
-    <w:basedOn w:val="Tabellanormale"/>
+    <w:basedOn w:val="TableNormal"/>
     <w:uiPriority w:val="69"/>
     <w:rsid w:val="00CB0664"/>
     <w:pPr>
@@ -8994,9 +10185,9 @@
       </w:tcPr>
     </w:tblStylePr>
   </w:style>
-  <w:style w:type="table" w:styleId="Grigliamedia3-Colore2">
+  <w:style w:type="table" w:styleId="MediumGrid3-Accent2">
     <w:name w:val="Medium Grid 3 Accent 2"/>
-    <w:basedOn w:val="Tabellanormale"/>
+    <w:basedOn w:val="TableNormal"/>
     <w:uiPriority w:val="69"/>
     <w:rsid w:val="00CB0664"/>
     <w:pPr>
@@ -9128,9 +10319,9 @@
       </w:tcPr>
     </w:tblStylePr>
   </w:style>
-  <w:style w:type="table" w:styleId="Grigliamedia3-Colore3">
+  <w:style w:type="table" w:styleId="MediumGrid3-Accent3">
     <w:name w:val="Medium Grid 3 Accent 3"/>
-    <w:basedOn w:val="Tabellanormale"/>
+    <w:basedOn w:val="TableNormal"/>
     <w:uiPriority w:val="69"/>
     <w:rsid w:val="00CB0664"/>
     <w:pPr>
@@ -9262,9 +10453,9 @@
       </w:tcPr>
     </w:tblStylePr>
   </w:style>
-  <w:style w:type="table" w:styleId="Grigliamedia3-Colore4">
+  <w:style w:type="table" w:styleId="MediumGrid3-Accent4">
     <w:name w:val="Medium Grid 3 Accent 4"/>
-    <w:basedOn w:val="Tabellanormale"/>
+    <w:basedOn w:val="TableNormal"/>
     <w:uiPriority w:val="69"/>
     <w:rsid w:val="00CB0664"/>
     <w:pPr>
@@ -9396,9 +10587,9 @@
       </w:tcPr>
     </w:tblStylePr>
   </w:style>
-  <w:style w:type="table" w:styleId="Grigliamedia3-Colore5">
+  <w:style w:type="table" w:styleId="MediumGrid3-Accent5">
     <w:name w:val="Medium Grid 3 Accent 5"/>
-    <w:basedOn w:val="Tabellanormale"/>
+    <w:basedOn w:val="TableNormal"/>
     <w:uiPriority w:val="69"/>
     <w:rsid w:val="00CB0664"/>
     <w:pPr>
@@ -9530,9 +10721,9 @@
       </w:tcPr>
     </w:tblStylePr>
   </w:style>
-  <w:style w:type="table" w:styleId="Grigliamedia3-Colore6">
+  <w:style w:type="table" w:styleId="MediumGrid3-Accent6">
     <w:name w:val="Medium Grid 3 Accent 6"/>
-    <w:basedOn w:val="Tabellanormale"/>
+    <w:basedOn w:val="TableNormal"/>
     <w:uiPriority w:val="69"/>
     <w:rsid w:val="00CB0664"/>
     <w:pPr>
@@ -9664,9 +10855,9 @@
       </w:tcPr>
     </w:tblStylePr>
   </w:style>
-  <w:style w:type="table" w:styleId="Elencoscuro">
+  <w:style w:type="table" w:styleId="DarkList">
     <w:name w:val="Dark List"/>
-    <w:basedOn w:val="Tabellanormale"/>
+    <w:basedOn w:val="TableNormal"/>
     <w:uiPriority w:val="70"/>
     <w:rsid w:val="00CB0664"/>
     <w:pPr>
@@ -9771,9 +10962,9 @@
       </w:tcPr>
     </w:tblStylePr>
   </w:style>
-  <w:style w:type="table" w:styleId="Elencoscuro-Colore1">
+  <w:style w:type="table" w:styleId="DarkList-Accent1">
     <w:name w:val="Dark List Accent 1"/>
-    <w:basedOn w:val="Tabellanormale"/>
+    <w:basedOn w:val="TableNormal"/>
     <w:uiPriority w:val="70"/>
     <w:rsid w:val="00CB0664"/>
     <w:pPr>
@@ -9878,9 +11069,9 @@
       </w:tcPr>
     </w:tblStylePr>
   </w:style>
-  <w:style w:type="table" w:styleId="Elencoscuro-Colore2">
+  <w:style w:type="table" w:styleId="DarkList-Accent2">
     <w:name w:val="Dark List Accent 2"/>
-    <w:basedOn w:val="Tabellanormale"/>
+    <w:basedOn w:val="TableNormal"/>
     <w:uiPriority w:val="70"/>
     <w:rsid w:val="00CB0664"/>
     <w:pPr>
@@ -9985,9 +11176,9 @@
       </w:tcPr>
     </w:tblStylePr>
   </w:style>
-  <w:style w:type="table" w:styleId="Elencoscuro-Colore3">
+  <w:style w:type="table" w:styleId="DarkList-Accent3">
     <w:name w:val="Dark List Accent 3"/>
-    <w:basedOn w:val="Tabellanormale"/>
+    <w:basedOn w:val="TableNormal"/>
     <w:uiPriority w:val="70"/>
     <w:rsid w:val="00CB0664"/>
     <w:pPr>
@@ -10092,9 +11283,9 @@
       </w:tcPr>
     </w:tblStylePr>
   </w:style>
-  <w:style w:type="table" w:styleId="Elencoscuro-Colore4">
+  <w:style w:type="table" w:styleId="DarkList-Accent4">
     <w:name w:val="Dark List Accent 4"/>
-    <w:basedOn w:val="Tabellanormale"/>
+    <w:basedOn w:val="TableNormal"/>
     <w:uiPriority w:val="70"/>
     <w:rsid w:val="00CB0664"/>
     <w:pPr>
@@ -10199,9 +11390,9 @@
       </w:tcPr>
     </w:tblStylePr>
   </w:style>
-  <w:style w:type="table" w:styleId="Elencoscuro-Colore5">
+  <w:style w:type="table" w:styleId="DarkList-Accent5">
     <w:name w:val="Dark List Accent 5"/>
-    <w:basedOn w:val="Tabellanormale"/>
+    <w:basedOn w:val="TableNormal"/>
     <w:uiPriority w:val="70"/>
     <w:rsid w:val="00CB0664"/>
     <w:pPr>
@@ -10306,9 +11497,9 @@
       </w:tcPr>
     </w:tblStylePr>
   </w:style>
-  <w:style w:type="table" w:styleId="Elencoscuro-Colore6">
+  <w:style w:type="table" w:styleId="DarkList-Accent6">
     <w:name w:val="Dark List Accent 6"/>
-    <w:basedOn w:val="Tabellanormale"/>
+    <w:basedOn w:val="TableNormal"/>
     <w:uiPriority w:val="70"/>
     <w:rsid w:val="00CB0664"/>
     <w:pPr>
@@ -10413,9 +11604,9 @@
       </w:tcPr>
     </w:tblStylePr>
   </w:style>
-  <w:style w:type="table" w:styleId="Sfondoacolori">
+  <w:style w:type="table" w:styleId="ColourfulShading">
     <w:name w:val="Colorful Shading"/>
-    <w:basedOn w:val="Tabellanormale"/>
+    <w:basedOn w:val="TableNormal"/>
     <w:uiPriority w:val="71"/>
     <w:rsid w:val="00CB0664"/>
     <w:pPr>
@@ -10528,9 +11719,9 @@
       </w:rPr>
     </w:tblStylePr>
   </w:style>
-  <w:style w:type="table" w:styleId="Sfondoacolori-Colore1">
+  <w:style w:type="table" w:styleId="ColourfulShadingAccent1">
     <w:name w:val="Colorful Shading Accent 1"/>
-    <w:basedOn w:val="Tabellanormale"/>
+    <w:basedOn w:val="TableNormal"/>
     <w:uiPriority w:val="71"/>
     <w:rsid w:val="00CB0664"/>
     <w:pPr>
@@ -10643,9 +11834,9 @@
       </w:rPr>
     </w:tblStylePr>
   </w:style>
-  <w:style w:type="table" w:styleId="Sfondoacolori-Colore2">
+  <w:style w:type="table" w:styleId="ColourfulShadingAccent2">
     <w:name w:val="Colorful Shading Accent 2"/>
-    <w:basedOn w:val="Tabellanormale"/>
+    <w:basedOn w:val="TableNormal"/>
     <w:uiPriority w:val="71"/>
     <w:rsid w:val="00CB0664"/>
     <w:pPr>
@@ -10758,9 +11949,9 @@
       </w:rPr>
     </w:tblStylePr>
   </w:style>
-  <w:style w:type="table" w:styleId="Sfondoacolori-Colore3">
+  <w:style w:type="table" w:styleId="ColourfulShadingAccent3">
     <w:name w:val="Colorful Shading Accent 3"/>
-    <w:basedOn w:val="Tabellanormale"/>
+    <w:basedOn w:val="TableNormal"/>
     <w:uiPriority w:val="71"/>
     <w:rsid w:val="00CB0664"/>
     <w:pPr>
@@ -10863,9 +12054,9 @@
       </w:tcPr>
     </w:tblStylePr>
   </w:style>
-  <w:style w:type="table" w:styleId="Sfondoacolori-Colore4">
+  <w:style w:type="table" w:styleId="ColourfulShadingAccent4">
     <w:name w:val="Colorful Shading Accent 4"/>
-    <w:basedOn w:val="Tabellanormale"/>
+    <w:basedOn w:val="TableNormal"/>
     <w:uiPriority w:val="71"/>
     <w:rsid w:val="00CB0664"/>
     <w:pPr>
@@ -10978,9 +12169,9 @@
       </w:rPr>
     </w:tblStylePr>
   </w:style>
-  <w:style w:type="table" w:styleId="Sfondoacolori-Colore5">
+  <w:style w:type="table" w:styleId="ColourfulShadingAccent5">
     <w:name w:val="Colorful Shading Accent 5"/>
-    <w:basedOn w:val="Tabellanormale"/>
+    <w:basedOn w:val="TableNormal"/>
     <w:uiPriority w:val="71"/>
     <w:rsid w:val="00CB0664"/>
     <w:pPr>
@@ -11093,9 +12284,9 @@
       </w:rPr>
     </w:tblStylePr>
   </w:style>
-  <w:style w:type="table" w:styleId="Sfondoacolori-Colore6">
+  <w:style w:type="table" w:styleId="ColourfulShadingAccent6">
     <w:name w:val="Colorful Shading Accent 6"/>
-    <w:basedOn w:val="Tabellanormale"/>
+    <w:basedOn w:val="TableNormal"/>
     <w:uiPriority w:val="71"/>
     <w:rsid w:val="00CB0664"/>
     <w:pPr>
@@ -11208,9 +12399,9 @@
       </w:rPr>
     </w:tblStylePr>
   </w:style>
-  <w:style w:type="table" w:styleId="Elencoacolori">
+  <w:style w:type="table" w:styleId="ColourfulList">
     <w:name w:val="Colorful List"/>
-    <w:basedOn w:val="Tabellanormale"/>
+    <w:basedOn w:val="TableNormal"/>
     <w:uiPriority w:val="72"/>
     <w:rsid w:val="00CB0664"/>
     <w:pPr>
@@ -11287,9 +12478,9 @@
       </w:tcPr>
     </w:tblStylePr>
   </w:style>
-  <w:style w:type="table" w:styleId="Elencoacolori-Colore1">
+  <w:style w:type="table" w:styleId="ColourfulListAccent1">
     <w:name w:val="Colorful List Accent 1"/>
-    <w:basedOn w:val="Tabellanormale"/>
+    <w:basedOn w:val="TableNormal"/>
     <w:uiPriority w:val="72"/>
     <w:rsid w:val="00CB0664"/>
     <w:pPr>
@@ -11366,9 +12557,9 @@
       </w:tcPr>
     </w:tblStylePr>
   </w:style>
-  <w:style w:type="table" w:styleId="Elencoacolori-Colore2">
+  <w:style w:type="table" w:styleId="ColourfulListAccent2">
     <w:name w:val="Colorful List Accent 2"/>
-    <w:basedOn w:val="Tabellanormale"/>
+    <w:basedOn w:val="TableNormal"/>
     <w:uiPriority w:val="72"/>
     <w:rsid w:val="00CB0664"/>
     <w:pPr>
@@ -11445,9 +12636,9 @@
       </w:tcPr>
     </w:tblStylePr>
   </w:style>
-  <w:style w:type="table" w:styleId="Elencoacolori-Colore3">
+  <w:style w:type="table" w:styleId="ColourfulListAccent3">
     <w:name w:val="Colorful List Accent 3"/>
-    <w:basedOn w:val="Tabellanormale"/>
+    <w:basedOn w:val="TableNormal"/>
     <w:uiPriority w:val="72"/>
     <w:rsid w:val="00CB0664"/>
     <w:pPr>
@@ -11524,9 +12715,9 @@
       </w:tcPr>
     </w:tblStylePr>
   </w:style>
-  <w:style w:type="table" w:styleId="Elencoacolori-Colore4">
+  <w:style w:type="table" w:styleId="ColourfulListAccent4">
     <w:name w:val="Colorful List Accent 4"/>
-    <w:basedOn w:val="Tabellanormale"/>
+    <w:basedOn w:val="TableNormal"/>
     <w:uiPriority w:val="72"/>
     <w:rsid w:val="00CB0664"/>
     <w:pPr>
@@ -11603,9 +12794,9 @@
       </w:tcPr>
     </w:tblStylePr>
   </w:style>
-  <w:style w:type="table" w:styleId="Elencoacolori-Colore5">
+  <w:style w:type="table" w:styleId="ColourfulListAccent5">
     <w:name w:val="Colorful List Accent 5"/>
-    <w:basedOn w:val="Tabellanormale"/>
+    <w:basedOn w:val="TableNormal"/>
     <w:uiPriority w:val="72"/>
     <w:rsid w:val="00CB0664"/>
     <w:pPr>
@@ -11682,9 +12873,9 @@
       </w:tcPr>
     </w:tblStylePr>
   </w:style>
-  <w:style w:type="table" w:styleId="Elencoacolori-Colore6">
+  <w:style w:type="table" w:styleId="ColourfulListAccent6">
     <w:name w:val="Colorful List Accent 6"/>
-    <w:basedOn w:val="Tabellanormale"/>
+    <w:basedOn w:val="TableNormal"/>
     <w:uiPriority w:val="72"/>
     <w:rsid w:val="00CB0664"/>
     <w:pPr>
@@ -11761,9 +12952,9 @@
       </w:tcPr>
     </w:tblStylePr>
   </w:style>
-  <w:style w:type="table" w:styleId="Grigliaacolori">
+  <w:style w:type="table" w:styleId="ColourfulGrid">
     <w:name w:val="Colorful Grid"/>
-    <w:basedOn w:val="Tabellanormale"/>
+    <w:basedOn w:val="TableNormal"/>
     <w:uiPriority w:val="73"/>
     <w:rsid w:val="00CB0664"/>
     <w:pPr>
@@ -11834,9 +13025,9 @@
       </w:tcPr>
     </w:tblStylePr>
   </w:style>
-  <w:style w:type="table" w:styleId="Grigliaacolori-Colore1">
+  <w:style w:type="table" w:styleId="ColourfulGridAccent1">
     <w:name w:val="Colorful Grid Accent 1"/>
-    <w:basedOn w:val="Tabellanormale"/>
+    <w:basedOn w:val="TableNormal"/>
     <w:uiPriority w:val="73"/>
     <w:rsid w:val="00CB0664"/>
     <w:pPr>
@@ -11907,9 +13098,9 @@
       </w:tcPr>
     </w:tblStylePr>
   </w:style>
-  <w:style w:type="table" w:styleId="Grigliaacolori-Colore2">
+  <w:style w:type="table" w:styleId="ColourfulGridAccent2">
     <w:name w:val="Colorful Grid Accent 2"/>
-    <w:basedOn w:val="Tabellanormale"/>
+    <w:basedOn w:val="TableNormal"/>
     <w:uiPriority w:val="73"/>
     <w:rsid w:val="00CB0664"/>
     <w:pPr>
@@ -11980,9 +13171,9 @@
       </w:tcPr>
     </w:tblStylePr>
   </w:style>
-  <w:style w:type="table" w:styleId="Grigliaacolori-Colore3">
+  <w:style w:type="table" w:styleId="ColourfulGridAccent3">
     <w:name w:val="Colorful Grid Accent 3"/>
-    <w:basedOn w:val="Tabellanormale"/>
+    <w:basedOn w:val="TableNormal"/>
     <w:uiPriority w:val="73"/>
     <w:rsid w:val="00CB0664"/>
     <w:pPr>
@@ -12053,9 +13244,9 @@
       </w:tcPr>
     </w:tblStylePr>
   </w:style>
-  <w:style w:type="table" w:styleId="Grigliaacolori-Colore4">
+  <w:style w:type="table" w:styleId="ColourfulGridAccent4">
     <w:name w:val="Colorful Grid Accent 4"/>
-    <w:basedOn w:val="Tabellanormale"/>
+    <w:basedOn w:val="TableNormal"/>
     <w:uiPriority w:val="73"/>
     <w:rsid w:val="00CB0664"/>
     <w:pPr>
@@ -12126,9 +13317,9 @@
       </w:tcPr>
     </w:tblStylePr>
   </w:style>
-  <w:style w:type="table" w:styleId="Grigliaacolori-Colore5">
+  <w:style w:type="table" w:styleId="ColourfulGridAccent5">
     <w:name w:val="Colorful Grid Accent 5"/>
-    <w:basedOn w:val="Tabellanormale"/>
+    <w:basedOn w:val="TableNormal"/>
     <w:uiPriority w:val="73"/>
     <w:rsid w:val="00CB0664"/>
     <w:pPr>
@@ -12199,9 +13390,9 @@
       </w:tcPr>
     </w:tblStylePr>
   </w:style>
-  <w:style w:type="table" w:styleId="Grigliaacolori-Colore6">
+  <w:style w:type="table" w:styleId="ColourfulGridAccent6">
     <w:name w:val="Colorful Grid Accent 6"/>
-    <w:basedOn w:val="Tabellanormale"/>
+    <w:basedOn w:val="TableNormal"/>
     <w:uiPriority w:val="73"/>
     <w:rsid w:val="00CB0664"/>
     <w:pPr>

</xml_diff>